<commit_message>
report updated, data set organized
</commit_message>
<xml_diff>
--- a/Report.docx
+++ b/Report.docx
@@ -56,7 +56,7 @@
           <w:bCs/>
           <w:u w:val="single"/>
         </w:rPr>
-        <w:t xml:space="preserve">d </w:t>
+        <w:t>d COVID-19 C</w:t>
       </w:r>
       <w:r>
         <w:rPr>
@@ -64,7 +64,7 @@
           <w:bCs/>
           <w:u w:val="single"/>
         </w:rPr>
-        <w:t xml:space="preserve">COVID-19 </w:t>
+        <w:t xml:space="preserve">ases </w:t>
       </w:r>
       <w:r>
         <w:rPr>
@@ -72,7 +72,7 @@
           <w:bCs/>
           <w:u w:val="single"/>
         </w:rPr>
-        <w:t>C</w:t>
+        <w:t>U</w:t>
       </w:r>
       <w:r>
         <w:rPr>
@@ -80,7 +80,7 @@
           <w:bCs/>
           <w:u w:val="single"/>
         </w:rPr>
-        <w:t xml:space="preserve">ases </w:t>
+        <w:t>sing</w:t>
       </w:r>
       <w:r>
         <w:rPr>
@@ -88,7 +88,7 @@
           <w:bCs/>
           <w:u w:val="single"/>
         </w:rPr>
-        <w:t>U</w:t>
+        <w:t xml:space="preserve"> a</w:t>
       </w:r>
       <w:r>
         <w:rPr>
@@ -96,7 +96,7 @@
           <w:bCs/>
           <w:u w:val="single"/>
         </w:rPr>
-        <w:t>sing</w:t>
+        <w:t xml:space="preserve"> </w:t>
       </w:r>
       <w:r>
         <w:rPr>
@@ -104,7 +104,7 @@
           <w:bCs/>
           <w:u w:val="single"/>
         </w:rPr>
-        <w:t xml:space="preserve"> a</w:t>
+        <w:t>Mu</w:t>
       </w:r>
       <w:r>
         <w:rPr>
@@ -112,65 +112,110 @@
           <w:bCs/>
           <w:u w:val="single"/>
         </w:rPr>
+        <w:t xml:space="preserve">ltiple </w:t>
+      </w:r>
+      <w:r>
+        <w:rPr>
+          <w:b/>
+          <w:bCs/>
+          <w:u w:val="single"/>
+        </w:rPr>
+        <w:t>L</w:t>
+      </w:r>
+      <w:r>
+        <w:rPr>
+          <w:b/>
+          <w:bCs/>
+          <w:u w:val="single"/>
+        </w:rPr>
+        <w:t xml:space="preserve">inear </w:t>
+      </w:r>
+      <w:r>
+        <w:rPr>
+          <w:b/>
+          <w:bCs/>
+          <w:u w:val="single"/>
+        </w:rPr>
+        <w:t>R</w:t>
+      </w:r>
+      <w:r>
+        <w:rPr>
+          <w:b/>
+          <w:bCs/>
+          <w:u w:val="single"/>
+        </w:rPr>
+        <w:t>egression</w:t>
+      </w:r>
+      <w:r>
+        <w:rPr>
+          <w:b/>
+          <w:bCs/>
+          <w:u w:val="single"/>
+        </w:rPr>
+        <w:t xml:space="preserve"> Model</w:t>
+      </w:r>
+    </w:p>
+    <w:p>
+      <w:r>
+        <w:t xml:space="preserve">Author: </w:t>
+      </w:r>
+      <w:proofErr w:type="spellStart"/>
+      <w:r>
+        <w:t>XiaoTong</w:t>
+      </w:r>
+      <w:proofErr w:type="spellEnd"/>
+      <w:r>
+        <w:t xml:space="preserve"> (Jack) Wu</w:t>
+      </w:r>
+    </w:p>
+    <w:p>
+      <w:r>
+        <w:t>Source Code:</w:t>
+      </w:r>
+      <w:r>
         <w:t xml:space="preserve"> </w:t>
       </w:r>
-      <w:r>
-        <w:rPr>
-          <w:b/>
-          <w:bCs/>
-          <w:u w:val="single"/>
-        </w:rPr>
-        <w:t>Mu</w:t>
-      </w:r>
-      <w:r>
-        <w:rPr>
-          <w:b/>
-          <w:bCs/>
-          <w:u w:val="single"/>
-        </w:rPr>
-        <w:t xml:space="preserve">ltiple </w:t>
-      </w:r>
-      <w:r>
-        <w:rPr>
-          <w:b/>
-          <w:bCs/>
-          <w:u w:val="single"/>
-        </w:rPr>
-        <w:t>L</w:t>
-      </w:r>
-      <w:r>
-        <w:rPr>
-          <w:b/>
-          <w:bCs/>
-          <w:u w:val="single"/>
-        </w:rPr>
-        <w:t xml:space="preserve">inear </w:t>
-      </w:r>
-      <w:r>
-        <w:rPr>
-          <w:b/>
-          <w:bCs/>
-          <w:u w:val="single"/>
-        </w:rPr>
-        <w:t>R</w:t>
-      </w:r>
-      <w:r>
-        <w:rPr>
-          <w:b/>
-          <w:bCs/>
-          <w:u w:val="single"/>
-        </w:rPr>
-        <w:t>egression</w:t>
-      </w:r>
-      <w:r>
-        <w:rPr>
-          <w:b/>
-          <w:bCs/>
-          <w:u w:val="single"/>
-        </w:rPr>
-        <w:t xml:space="preserve"> Model</w:t>
-      </w:r>
-    </w:p>
+      <w:hyperlink r:id="rId5" w:history="1">
+        <w:r>
+          <w:rPr>
+            <w:rStyle w:val="Hyperlink"/>
+          </w:rPr>
+          <w:t>github.com/</w:t>
+        </w:r>
+        <w:proofErr w:type="spellStart"/>
+        <w:r>
+          <w:rPr>
+            <w:rStyle w:val="Hyperlink"/>
+          </w:rPr>
+          <w:t>JackOfSpade</w:t>
+        </w:r>
+        <w:proofErr w:type="spellEnd"/>
+        <w:r>
+          <w:rPr>
+            <w:rStyle w:val="Hyperlink"/>
+          </w:rPr>
+          <w:t>/</w:t>
+        </w:r>
+        <w:proofErr w:type="spellStart"/>
+        <w:r>
+          <w:rPr>
+            <w:rStyle w:val="Hyperlink"/>
+          </w:rPr>
+          <w:t>COVID_Regression_Analysis</w:t>
+        </w:r>
+        <w:proofErr w:type="spellEnd"/>
+      </w:hyperlink>
+      <w:r>
+        <w:t xml:space="preserve"> (rename </w:t>
+      </w:r>
+      <w:r>
+        <w:t xml:space="preserve">repo </w:t>
+      </w:r>
+      <w:r>
+        <w:t>to better name later)</w:t>
+      </w:r>
+    </w:p>
+    <w:p/>
     <w:p>
       <w:pPr>
         <w:pStyle w:val="Heading2"/>
@@ -408,300 +453,6 @@
           <w:szCs w:val="27"/>
         </w:rPr>
         <w:t>Introduction</w:t>
-      </w:r>
-    </w:p>
-    <w:p>
-      <w:pPr>
-        <w:shd w:val="clear" w:color="auto" w:fill="FFFFFF"/>
-        <w:spacing w:after="0" w:line="240" w:lineRule="auto"/>
-        <w:jc w:val="right"/>
-        <w:rPr>
-          <w:rFonts w:ascii="Arial" w:eastAsia="Times New Roman" w:hAnsi="Arial" w:cs="Arial"/>
-          <w:color w:val="000000"/>
-          <w:sz w:val="24"/>
-          <w:szCs w:val="24"/>
-        </w:rPr>
-      </w:pPr>
-      <w:hyperlink r:id="rId4" w:tooltip="Go to other sections in this page" w:history="1">
-        <w:r>
-          <w:rPr>
-            <w:rFonts w:ascii="Arial" w:eastAsia="Times New Roman" w:hAnsi="Arial" w:cs="Arial"/>
-            <w:color w:val="2F4A8B"/>
-            <w:sz w:val="24"/>
-            <w:szCs w:val="24"/>
-          </w:rPr>
-          <w:t>Go to:</w:t>
-        </w:r>
-      </w:hyperlink>
-    </w:p>
-    <w:p>
-      <w:pPr>
-        <w:shd w:val="clear" w:color="auto" w:fill="FFFFFF"/>
-        <w:spacing w:after="0" w:line="240" w:lineRule="auto"/>
-        <w:jc w:val="right"/>
-        <w:rPr>
-          <w:rFonts w:ascii="Arial" w:eastAsia="Times New Roman" w:hAnsi="Arial" w:cs="Arial"/>
-          <w:color w:val="000000"/>
-          <w:sz w:val="24"/>
-          <w:szCs w:val="24"/>
-        </w:rPr>
-      </w:pPr>
-    </w:p>
-    <w:p>
-      <w:pPr>
-        <w:shd w:val="clear" w:color="auto" w:fill="FFFFFF"/>
-        <w:spacing w:before="308" w:after="154" w:line="300" w:lineRule="atLeast"/>
-        <w:outlineLvl w:val="2"/>
-        <w:rPr>
-          <w:rFonts w:eastAsia="Times New Roman" w:cstheme="minorHAnsi"/>
-          <w:lang w:val="en"/>
-        </w:rPr>
-      </w:pPr>
-      <w:r>
-        <w:rPr>
-          <w:rFonts w:eastAsia="Times New Roman" w:cstheme="minorHAnsi"/>
-          <w:lang w:val="en"/>
-        </w:rPr>
-        <w:t>aa</w:t>
-      </w:r>
-      <w:r>
-        <w:rPr>
-          <w:rFonts w:ascii="Arial" w:eastAsia="Times New Roman" w:hAnsi="Arial" w:cs="Arial"/>
-          <w:b/>
-          <w:bCs/>
-          <w:vanish/>
-          <w:color w:val="724128"/>
-          <w:sz w:val="24"/>
-          <w:szCs w:val="24"/>
-          <w:lang w:val="en"/>
-        </w:rPr>
-        <w:t>Introduction and Aims</w:t>
-      </w:r>
-    </w:p>
-    <w:p>
-      <w:pPr>
-        <w:shd w:val="clear" w:color="auto" w:fill="FFFFFF"/>
-        <w:spacing w:after="0" w:line="240" w:lineRule="auto"/>
-        <w:ind w:right="120"/>
-        <w:rPr>
-          <w:rFonts w:eastAsia="Times New Roman" w:cstheme="minorHAnsi"/>
-          <w:color w:val="000000"/>
-        </w:rPr>
-      </w:pPr>
-    </w:p>
-    <w:p>
-      <w:pPr>
-        <w:pBdr>
-          <w:bottom w:val="single" w:sz="6" w:space="0" w:color="97B0C8"/>
-        </w:pBdr>
-        <w:shd w:val="clear" w:color="auto" w:fill="FFFFFF"/>
-        <w:spacing w:before="270" w:after="0" w:line="267" w:lineRule="atLeast"/>
-        <w:outlineLvl w:val="1"/>
-        <w:rPr>
-          <w:rFonts w:ascii="Arial" w:eastAsia="Times New Roman" w:hAnsi="Arial" w:cs="Arial"/>
-          <w:b/>
-          <w:bCs/>
-          <w:color w:val="985735"/>
-          <w:sz w:val="27"/>
-          <w:szCs w:val="27"/>
-        </w:rPr>
-      </w:pPr>
-      <w:r>
-        <w:rPr>
-          <w:rFonts w:ascii="Arial" w:eastAsia="Times New Roman" w:hAnsi="Arial" w:cs="Arial"/>
-          <w:b/>
-          <w:bCs/>
-          <w:color w:val="985735"/>
-          <w:sz w:val="27"/>
-          <w:szCs w:val="27"/>
-        </w:rPr>
-        <w:t>2.</w:t>
-      </w:r>
-      <w:r>
-        <w:rPr>
-          <w:rFonts w:ascii="Arial" w:eastAsia="Times New Roman" w:hAnsi="Arial" w:cs="Arial"/>
-          <w:b/>
-          <w:bCs/>
-          <w:color w:val="985735"/>
-          <w:sz w:val="27"/>
-          <w:szCs w:val="27"/>
-        </w:rPr>
-        <w:t> </w:t>
-      </w:r>
-      <w:r>
-        <w:rPr>
-          <w:rFonts w:ascii="Arial" w:eastAsia="Times New Roman" w:hAnsi="Arial" w:cs="Arial"/>
-          <w:b/>
-          <w:bCs/>
-          <w:color w:val="985735"/>
-          <w:sz w:val="27"/>
-          <w:szCs w:val="27"/>
-        </w:rPr>
-        <w:t>Materials and methods used</w:t>
-      </w:r>
-    </w:p>
-    <w:p>
-      <w:pPr>
-        <w:shd w:val="clear" w:color="auto" w:fill="FFFFFF"/>
-        <w:spacing w:after="0" w:line="240" w:lineRule="auto"/>
-        <w:jc w:val="right"/>
-        <w:rPr>
-          <w:rFonts w:ascii="Arial" w:eastAsia="Times New Roman" w:hAnsi="Arial" w:cs="Arial"/>
-          <w:color w:val="000000"/>
-          <w:sz w:val="24"/>
-          <w:szCs w:val="24"/>
-        </w:rPr>
-      </w:pPr>
-      <w:hyperlink r:id="rId5" w:tooltip="Go to other sections in this page" w:history="1">
-        <w:r>
-          <w:rPr>
-            <w:rFonts w:ascii="Arial" w:eastAsia="Times New Roman" w:hAnsi="Arial" w:cs="Arial"/>
-            <w:color w:val="2F4A8B"/>
-            <w:sz w:val="24"/>
-            <w:szCs w:val="24"/>
-          </w:rPr>
-          <w:t>Go to:</w:t>
-        </w:r>
-      </w:hyperlink>
-    </w:p>
-    <w:p>
-      <w:pPr>
-        <w:shd w:val="clear" w:color="auto" w:fill="FFFFFF"/>
-        <w:spacing w:before="308" w:after="154" w:line="300" w:lineRule="atLeast"/>
-        <w:outlineLvl w:val="2"/>
-        <w:rPr>
-          <w:rFonts w:ascii="Arial" w:eastAsia="Times New Roman" w:hAnsi="Arial" w:cs="Arial"/>
-          <w:b/>
-          <w:bCs/>
-          <w:color w:val="724128"/>
-          <w:sz w:val="24"/>
-          <w:szCs w:val="24"/>
-          <w:lang w:val="en"/>
-        </w:rPr>
-      </w:pPr>
-      <w:r>
-        <w:rPr>
-          <w:rFonts w:eastAsia="Times New Roman" w:cstheme="minorHAnsi"/>
-          <w:lang w:val="en"/>
-        </w:rPr>
-        <w:t>aa</w:t>
-      </w:r>
-      <w:r>
-        <w:rPr>
-          <w:rFonts w:ascii="Arial" w:eastAsia="Times New Roman" w:hAnsi="Arial" w:cs="Arial"/>
-          <w:b/>
-          <w:bCs/>
-          <w:color w:val="724128"/>
-          <w:sz w:val="24"/>
-          <w:szCs w:val="24"/>
-          <w:lang w:val="en"/>
-        </w:rPr>
-        <w:t xml:space="preserve"> </w:t>
-      </w:r>
-      <w:r>
-        <w:rPr>
-          <w:rFonts w:ascii="Arial" w:eastAsia="Times New Roman" w:hAnsi="Arial" w:cs="Arial"/>
-          <w:b/>
-          <w:bCs/>
-          <w:color w:val="724128"/>
-          <w:sz w:val="24"/>
-          <w:szCs w:val="24"/>
-          <w:lang w:val="en"/>
-        </w:rPr>
-        <w:t>Differences in the population size between different countries are often large – it is insightful to compare the number of confirmed cases per million people.</w:t>
-      </w:r>
-    </w:p>
-    <w:p>
-      <w:pPr>
-        <w:shd w:val="clear" w:color="auto" w:fill="FFFFFF"/>
-        <w:spacing w:before="308" w:after="154" w:line="300" w:lineRule="atLeast"/>
-        <w:outlineLvl w:val="2"/>
-        <w:rPr>
-          <w:rFonts w:ascii="Arial" w:eastAsia="Times New Roman" w:hAnsi="Arial" w:cs="Arial"/>
-          <w:b/>
-          <w:bCs/>
-          <w:color w:val="724128"/>
-          <w:sz w:val="24"/>
-          <w:szCs w:val="24"/>
-          <w:lang w:val="en"/>
-        </w:rPr>
-      </w:pPr>
-      <w:r>
-        <w:rPr>
-          <w:rFonts w:ascii="Arial" w:eastAsia="Times New Roman" w:hAnsi="Arial" w:cs="Arial"/>
-          <w:b/>
-          <w:bCs/>
-          <w:vanish/>
-          <w:color w:val="724128"/>
-          <w:sz w:val="24"/>
-          <w:szCs w:val="24"/>
-          <w:lang w:val="en"/>
-        </w:rPr>
-        <w:t>Introduction and Aims</w:t>
-      </w:r>
-    </w:p>
-    <w:p>
-      <w:pPr>
-        <w:shd w:val="clear" w:color="auto" w:fill="FFFFFF"/>
-        <w:spacing w:after="0" w:line="240" w:lineRule="auto"/>
-        <w:jc w:val="right"/>
-        <w:rPr>
-          <w:rFonts w:ascii="Arial" w:eastAsia="Times New Roman" w:hAnsi="Arial" w:cs="Arial"/>
-          <w:color w:val="000000"/>
-          <w:sz w:val="24"/>
-          <w:szCs w:val="24"/>
-        </w:rPr>
-      </w:pPr>
-    </w:p>
-    <w:p>
-      <w:pPr>
-        <w:pBdr>
-          <w:bottom w:val="single" w:sz="6" w:space="0" w:color="97B0C8"/>
-        </w:pBdr>
-        <w:shd w:val="clear" w:color="auto" w:fill="FFFFFF"/>
-        <w:spacing w:before="270" w:after="0" w:line="267" w:lineRule="atLeast"/>
-        <w:outlineLvl w:val="1"/>
-        <w:rPr>
-          <w:rFonts w:ascii="Arial" w:eastAsia="Times New Roman" w:hAnsi="Arial" w:cs="Arial"/>
-          <w:b/>
-          <w:bCs/>
-          <w:color w:val="985735"/>
-          <w:sz w:val="27"/>
-          <w:szCs w:val="27"/>
-        </w:rPr>
-      </w:pPr>
-      <w:r>
-        <w:rPr>
-          <w:rFonts w:ascii="Arial" w:eastAsia="Times New Roman" w:hAnsi="Arial" w:cs="Arial"/>
-          <w:b/>
-          <w:bCs/>
-          <w:color w:val="985735"/>
-          <w:sz w:val="27"/>
-          <w:szCs w:val="27"/>
-        </w:rPr>
-        <w:t>3.</w:t>
-      </w:r>
-      <w:r>
-        <w:rPr>
-          <w:rFonts w:ascii="Arial" w:eastAsia="Times New Roman" w:hAnsi="Arial" w:cs="Arial"/>
-          <w:b/>
-          <w:bCs/>
-          <w:color w:val="985735"/>
-          <w:sz w:val="27"/>
-          <w:szCs w:val="27"/>
-        </w:rPr>
-        <w:t> </w:t>
-      </w:r>
-      <w:r>
-        <w:rPr>
-          <w:rFonts w:ascii="Arial" w:eastAsia="Times New Roman" w:hAnsi="Arial" w:cs="Arial"/>
-          <w:b/>
-          <w:bCs/>
-          <w:color w:val="985735"/>
-          <w:sz w:val="27"/>
-          <w:szCs w:val="27"/>
-        </w:rPr>
-        <w:t>Results</w:t>
       </w:r>
     </w:p>
     <w:p>
@@ -731,49 +482,306 @@
     <w:p>
       <w:pPr>
         <w:shd w:val="clear" w:color="auto" w:fill="FFFFFF"/>
+        <w:spacing w:after="0" w:line="240" w:lineRule="auto"/>
+        <w:jc w:val="right"/>
+        <w:rPr>
+          <w:rFonts w:ascii="Arial" w:eastAsia="Times New Roman" w:hAnsi="Arial" w:cs="Arial"/>
+          <w:color w:val="000000"/>
+          <w:sz w:val="24"/>
+          <w:szCs w:val="24"/>
+        </w:rPr>
+      </w:pPr>
+    </w:p>
+    <w:p>
+      <w:pPr>
+        <w:shd w:val="clear" w:color="auto" w:fill="FFFFFF"/>
         <w:spacing w:before="308" w:after="154" w:line="300" w:lineRule="atLeast"/>
         <w:outlineLvl w:val="2"/>
         <w:rPr>
-          <w:rFonts w:ascii="Arial" w:eastAsia="Times New Roman" w:hAnsi="Arial" w:cs="Arial"/>
-          <w:b/>
-          <w:bCs/>
-          <w:color w:val="724128"/>
-          <w:sz w:val="24"/>
-          <w:szCs w:val="24"/>
-          <w:lang w:val="en"/>
-        </w:rPr>
-      </w:pPr>
-      <w:r>
-        <w:rPr>
-          <w:rFonts w:eastAsia="Times New Roman" w:cstheme="minorHAnsi"/>
-          <w:lang w:val="en"/>
-        </w:rPr>
-        <w:t>aa</w:t>
-      </w:r>
-      <w:r>
-        <w:rPr>
-          <w:rFonts w:ascii="Arial" w:eastAsia="Times New Roman" w:hAnsi="Arial" w:cs="Arial"/>
-          <w:b/>
-          <w:bCs/>
-          <w:vanish/>
-          <w:color w:val="724128"/>
-          <w:sz w:val="24"/>
-          <w:szCs w:val="24"/>
-          <w:lang w:val="en"/>
-        </w:rPr>
-        <w:t>Introduction and Aims</w:t>
+          <w:rFonts w:eastAsia="Times New Roman" w:cstheme="minorHAnsi"/>
+          <w:lang w:val="en"/>
+        </w:rPr>
+      </w:pPr>
+      <w:r>
+        <w:rPr>
+          <w:rFonts w:eastAsia="Times New Roman" w:cstheme="minorHAnsi"/>
+          <w:lang w:val="en"/>
+        </w:rPr>
+        <w:t>The aim of this research is to determine the cumulative amount of vaccine doses needed to be administered such that the daily new confirmed COVID</w:t>
+      </w:r>
+      <w:r>
+        <w:rPr>
+          <w:rFonts w:eastAsia="Times New Roman" w:cstheme="minorHAnsi"/>
+          <w:lang w:val="en"/>
+        </w:rPr>
+        <w:t>-19</w:t>
+      </w:r>
+      <w:r>
+        <w:rPr>
+          <w:rFonts w:eastAsia="Times New Roman" w:cstheme="minorHAnsi"/>
+          <w:lang w:val="en"/>
+        </w:rPr>
+        <w:t xml:space="preserve"> cases is </w:t>
+      </w:r>
+      <w:r>
+        <w:rPr>
+          <w:rFonts w:eastAsia="Times New Roman" w:cstheme="minorHAnsi"/>
+          <w:lang w:val="en"/>
+        </w:rPr>
+        <w:t xml:space="preserve">no more than </w:t>
+      </w:r>
+      <m:oMath>
+        <m:f>
+          <m:fPr>
+            <m:ctrlPr>
+              <w:rPr>
+                <w:rFonts w:ascii="Cambria Math" w:eastAsia="Times New Roman" w:hAnsi="Cambria Math" w:cstheme="minorHAnsi"/>
+                <w:i/>
+                <w:lang w:val="en"/>
+              </w:rPr>
+            </m:ctrlPr>
+          </m:fPr>
+          <m:num>
+            <m:r>
+              <w:rPr>
+                <w:rFonts w:ascii="Cambria Math" w:eastAsia="Times New Roman" w:hAnsi="Cambria Math" w:cstheme="minorHAnsi"/>
+                <w:lang w:val="en"/>
+              </w:rPr>
+              <m:t>1</m:t>
+            </m:r>
+          </m:num>
+          <m:den>
+            <m:r>
+              <w:rPr>
+                <w:rFonts w:ascii="Cambria Math" w:eastAsia="Times New Roman" w:hAnsi="Cambria Math" w:cstheme="minorHAnsi"/>
+                <w:lang w:val="en"/>
+              </w:rPr>
+              <m:t>140</m:t>
+            </m:r>
+          </m:den>
+        </m:f>
+      </m:oMath>
+      <w:r>
+        <w:rPr>
+          <w:rFonts w:eastAsia="Times New Roman" w:cstheme="minorHAnsi"/>
+          <w:lang w:val="en"/>
+        </w:rPr>
+        <w:t xml:space="preserve"> of the population. According to</w:t>
+      </w:r>
+      <w:r>
+        <w:t xml:space="preserve"> </w:t>
+      </w:r>
+      <w:r>
+        <w:rPr>
+          <w:rFonts w:eastAsia="Times New Roman" w:cstheme="minorHAnsi"/>
+          <w:lang w:val="en"/>
+        </w:rPr>
+        <w:t>University of Missouri Health Care</w:t>
+      </w:r>
+      <w:r>
+        <w:rPr>
+          <w:rFonts w:eastAsia="Times New Roman" w:cstheme="minorHAnsi"/>
+          <w:lang w:val="en"/>
+        </w:rPr>
+        <w:t>, “</w:t>
+      </w:r>
+      <w:r>
+        <w:rPr>
+          <w:rFonts w:eastAsia="Times New Roman" w:cstheme="minorHAnsi"/>
+          <w:lang w:val="en"/>
+        </w:rPr>
+        <w:t>herd immunity would require around 90% of the population to have COVID-19 immunity, either through prior infection or vaccination.</w:t>
+      </w:r>
+      <w:r>
+        <w:rPr>
+          <w:rFonts w:eastAsia="Times New Roman" w:cstheme="minorHAnsi"/>
+          <w:lang w:val="en"/>
+        </w:rPr>
+        <w:t>”</w:t>
+      </w:r>
+      <w:r>
+        <w:rPr>
+          <w:rFonts w:eastAsia="Times New Roman" w:cstheme="minorHAnsi"/>
+          <w:vertAlign w:val="superscript"/>
+          <w:lang w:val="en"/>
+        </w:rPr>
+        <w:t>2</w:t>
+      </w:r>
+      <w:r>
+        <w:rPr>
+          <w:rFonts w:eastAsia="Times New Roman" w:cstheme="minorHAnsi"/>
+          <w:lang w:val="en"/>
+        </w:rPr>
+        <w:t xml:space="preserve"> As such, we </w:t>
+      </w:r>
+      <w:r>
+        <w:rPr>
+          <w:rFonts w:eastAsia="Times New Roman" w:cstheme="minorHAnsi"/>
+          <w:lang w:val="en"/>
+        </w:rPr>
+        <w:t>cannot</w:t>
+      </w:r>
+      <w:r>
+        <w:rPr>
+          <w:rFonts w:eastAsia="Times New Roman" w:cstheme="minorHAnsi"/>
+          <w:lang w:val="en"/>
+        </w:rPr>
+        <w:t xml:space="preserve"> have more than 10% of the population with active COVID-19 cases at any given time. According to </w:t>
+      </w:r>
+      <w:r>
+        <w:rPr>
+          <w:rFonts w:eastAsia="Times New Roman" w:cstheme="minorHAnsi"/>
+          <w:lang w:val="en"/>
+        </w:rPr>
+        <w:t>Centers for Disease Control and Prevention</w:t>
+      </w:r>
+      <w:r>
+        <w:rPr>
+          <w:rFonts w:eastAsia="Times New Roman" w:cstheme="minorHAnsi"/>
+          <w:lang w:val="en"/>
+        </w:rPr>
+        <w:t>, the average COVID-19 case last</w:t>
+      </w:r>
+      <w:r>
+        <w:rPr>
+          <w:rFonts w:eastAsia="Times New Roman" w:cstheme="minorHAnsi"/>
+          <w:lang w:val="en"/>
+        </w:rPr>
+        <w:t>s</w:t>
+      </w:r>
+      <w:r>
+        <w:rPr>
+          <w:rFonts w:eastAsia="Times New Roman" w:cstheme="minorHAnsi"/>
+          <w:lang w:val="en"/>
+        </w:rPr>
+        <w:t xml:space="preserve"> about 2 weeks (14 days).</w:t>
+      </w:r>
+      <w:r>
+        <w:rPr>
+          <w:rFonts w:eastAsia="Times New Roman" w:cstheme="minorHAnsi"/>
+          <w:vertAlign w:val="superscript"/>
+          <w:lang w:val="en"/>
+        </w:rPr>
+        <w:t xml:space="preserve">3 </w:t>
+      </w:r>
+      <w:r>
+        <w:rPr>
+          <w:rFonts w:eastAsia="Times New Roman" w:cstheme="minorHAnsi"/>
+          <w:lang w:val="en"/>
+        </w:rPr>
+        <w:t>Thus, we arrive at</w:t>
+      </w:r>
+      <w:r>
+        <w:rPr>
+          <w:rFonts w:eastAsia="Times New Roman" w:cstheme="minorHAnsi"/>
+          <w:lang w:val="en"/>
+        </w:rPr>
+        <w:t xml:space="preserve"> our</w:t>
+      </w:r>
+      <w:r>
+        <w:rPr>
+          <w:rFonts w:eastAsia="Times New Roman" w:cstheme="minorHAnsi"/>
+          <w:lang w:val="en"/>
+        </w:rPr>
+        <w:t xml:space="preserve"> </w:t>
+      </w:r>
+      <w:r>
+        <w:rPr>
+          <w:rFonts w:eastAsia="Times New Roman" w:cstheme="minorHAnsi"/>
+          <w:lang w:val="en"/>
+        </w:rPr>
+        <w:t>daily new confirmed COVID-19 case</w:t>
+      </w:r>
+      <w:r>
+        <w:rPr>
+          <w:rFonts w:eastAsia="Times New Roman" w:cstheme="minorHAnsi"/>
+          <w:lang w:val="en"/>
+        </w:rPr>
+        <w:t xml:space="preserve">s target of </w:t>
+      </w:r>
+      <m:oMath>
+        <m:f>
+          <m:fPr>
+            <m:ctrlPr>
+              <w:rPr>
+                <w:rFonts w:ascii="Cambria Math" w:eastAsia="Times New Roman" w:hAnsi="Cambria Math" w:cstheme="minorHAnsi"/>
+                <w:i/>
+                <w:lang w:val="en"/>
+              </w:rPr>
+            </m:ctrlPr>
+          </m:fPr>
+          <m:num>
+            <m:r>
+              <w:rPr>
+                <w:rFonts w:ascii="Cambria Math" w:eastAsia="Times New Roman" w:hAnsi="Cambria Math" w:cstheme="minorHAnsi"/>
+                <w:lang w:val="en"/>
+              </w:rPr>
+              <m:t>0.1</m:t>
+            </m:r>
+          </m:num>
+          <m:den>
+            <m:r>
+              <w:rPr>
+                <w:rFonts w:ascii="Cambria Math" w:eastAsia="Times New Roman" w:hAnsi="Cambria Math" w:cstheme="minorHAnsi"/>
+                <w:lang w:val="en"/>
+              </w:rPr>
+              <m:t>14</m:t>
+            </m:r>
+          </m:den>
+        </m:f>
+        <m:r>
+          <w:rPr>
+            <w:rFonts w:ascii="Cambria Math" w:eastAsia="Times New Roman" w:hAnsi="Cambria Math" w:cstheme="minorHAnsi"/>
+            <w:lang w:val="en"/>
+          </w:rPr>
+          <m:t>=</m:t>
+        </m:r>
+        <m:f>
+          <m:fPr>
+            <m:ctrlPr>
+              <w:rPr>
+                <w:rFonts w:ascii="Cambria Math" w:eastAsia="Times New Roman" w:hAnsi="Cambria Math" w:cstheme="minorHAnsi"/>
+                <w:i/>
+                <w:lang w:val="en"/>
+              </w:rPr>
+            </m:ctrlPr>
+          </m:fPr>
+          <m:num>
+            <m:r>
+              <w:rPr>
+                <w:rFonts w:ascii="Cambria Math" w:eastAsia="Times New Roman" w:hAnsi="Cambria Math" w:cstheme="minorHAnsi"/>
+                <w:lang w:val="en"/>
+              </w:rPr>
+              <m:t>1</m:t>
+            </m:r>
+          </m:num>
+          <m:den>
+            <m:r>
+              <w:rPr>
+                <w:rFonts w:ascii="Cambria Math" w:eastAsia="Times New Roman" w:hAnsi="Cambria Math" w:cstheme="minorHAnsi"/>
+                <w:lang w:val="en"/>
+              </w:rPr>
+              <m:t>140</m:t>
+            </m:r>
+          </m:den>
+        </m:f>
+      </m:oMath>
+      <w:r>
+        <w:rPr>
+          <w:rFonts w:eastAsia="Times New Roman" w:cstheme="minorHAnsi"/>
+          <w:lang w:val="en"/>
+        </w:rPr>
+        <w:t xml:space="preserve"> of the total population.</w:t>
       </w:r>
     </w:p>
     <w:p>
       <w:pPr>
         <w:shd w:val="clear" w:color="auto" w:fill="FFFFFF"/>
         <w:spacing w:after="0" w:line="240" w:lineRule="auto"/>
-        <w:jc w:val="right"/>
-        <w:rPr>
-          <w:rFonts w:ascii="Arial" w:eastAsia="Times New Roman" w:hAnsi="Arial" w:cs="Arial"/>
+        <w:ind w:right="120"/>
+        <w:rPr>
+          <w:rFonts w:eastAsia="Times New Roman" w:cstheme="minorHAnsi"/>
           <w:color w:val="000000"/>
-          <w:sz w:val="24"/>
-          <w:szCs w:val="24"/>
         </w:rPr>
       </w:pPr>
     </w:p>
@@ -803,7 +811,7 @@
           <w:sz w:val="27"/>
           <w:szCs w:val="27"/>
         </w:rPr>
-        <w:t>4.</w:t>
+        <w:t>2.</w:t>
       </w:r>
       <w:r>
         <w:rPr>
@@ -825,7 +833,7 @@
           <w:sz w:val="27"/>
           <w:szCs w:val="27"/>
         </w:rPr>
-        <w:t>Discussion</w:t>
+        <w:t>Materials and methods used</w:t>
       </w:r>
     </w:p>
     <w:p>
@@ -858,6 +866,48 @@
         <w:spacing w:before="308" w:after="154" w:line="300" w:lineRule="atLeast"/>
         <w:outlineLvl w:val="2"/>
         <w:rPr>
+          <w:rFonts w:eastAsia="Times New Roman" w:cstheme="minorHAnsi"/>
+          <w:lang w:val="en"/>
+        </w:rPr>
+      </w:pPr>
+      <w:r>
+        <w:rPr>
+          <w:rFonts w:eastAsia="Times New Roman" w:cstheme="minorHAnsi"/>
+          <w:lang w:val="en"/>
+        </w:rPr>
+        <w:t>A</w:t>
+      </w:r>
+      <w:r>
+        <w:rPr>
+          <w:rFonts w:eastAsia="Times New Roman" w:cstheme="minorHAnsi"/>
+          <w:lang w:val="en"/>
+        </w:rPr>
+        <w:t>a</w:t>
+      </w:r>
+    </w:p>
+    <w:p>
+      <w:pPr>
+        <w:shd w:val="clear" w:color="auto" w:fill="FFFFFF"/>
+        <w:spacing w:before="308" w:after="154" w:line="300" w:lineRule="atLeast"/>
+        <w:outlineLvl w:val="2"/>
+        <w:rPr>
+          <w:rFonts w:eastAsia="Times New Roman" w:cstheme="minorHAnsi"/>
+        </w:rPr>
+      </w:pPr>
+      <w:r>
+        <w:rPr>
+          <w:rFonts w:eastAsia="Times New Roman" w:cstheme="minorHAnsi"/>
+          <w:lang w:val="en"/>
+        </w:rPr>
+        <w:t>We standardize to per million to make future comparisons with other countries with different populations easier</w:t>
+      </w:r>
+    </w:p>
+    <w:p>
+      <w:pPr>
+        <w:shd w:val="clear" w:color="auto" w:fill="FFFFFF"/>
+        <w:spacing w:before="308" w:after="154" w:line="300" w:lineRule="atLeast"/>
+        <w:outlineLvl w:val="2"/>
+        <w:rPr>
           <w:rFonts w:ascii="Arial" w:eastAsia="Times New Roman" w:hAnsi="Arial" w:cs="Arial"/>
           <w:b/>
           <w:bCs/>
@@ -867,13 +917,62 @@
           <w:lang w:val="en"/>
         </w:rPr>
       </w:pPr>
-      <w:r>
-        <w:rPr>
-          <w:rFonts w:eastAsia="Times New Roman" w:cstheme="minorHAnsi"/>
-          <w:lang w:val="en"/>
-        </w:rPr>
-        <w:t>aa</w:t>
-      </w:r>
+    </w:p>
+    <w:p>
+      <w:pPr>
+        <w:shd w:val="clear" w:color="auto" w:fill="FFFFFF"/>
+        <w:spacing w:before="308" w:after="154" w:line="300" w:lineRule="atLeast"/>
+        <w:outlineLvl w:val="2"/>
+        <w:rPr>
+          <w:rFonts w:ascii="Arial" w:eastAsia="Times New Roman" w:hAnsi="Arial" w:cs="Arial"/>
+          <w:b/>
+          <w:bCs/>
+          <w:color w:val="724128"/>
+          <w:sz w:val="24"/>
+          <w:szCs w:val="24"/>
+          <w:lang w:val="en"/>
+        </w:rPr>
+      </w:pPr>
+      <w:r>
+        <w:rPr>
+          <w:rFonts w:ascii="Arial" w:eastAsia="Times New Roman" w:hAnsi="Arial" w:cs="Arial"/>
+          <w:b/>
+          <w:bCs/>
+          <w:color w:val="724128"/>
+          <w:sz w:val="24"/>
+          <w:szCs w:val="24"/>
+          <w:lang w:val="en"/>
+        </w:rPr>
+        <w:t xml:space="preserve"> </w:t>
+      </w:r>
+      <w:r>
+        <w:rPr>
+          <w:rFonts w:ascii="Arial" w:eastAsia="Times New Roman" w:hAnsi="Arial" w:cs="Arial"/>
+          <w:b/>
+          <w:bCs/>
+          <w:color w:val="724128"/>
+          <w:sz w:val="24"/>
+          <w:szCs w:val="24"/>
+          <w:lang w:val="en"/>
+        </w:rPr>
+        <w:t>Differences in the population size between different countries are often large – it is insightful to compare the number of confirmed cases per million people.</w:t>
+      </w:r>
+    </w:p>
+    <w:p>
+      <w:pPr>
+        <w:shd w:val="clear" w:color="auto" w:fill="FFFFFF"/>
+        <w:spacing w:before="308" w:after="154" w:line="300" w:lineRule="atLeast"/>
+        <w:outlineLvl w:val="2"/>
+        <w:rPr>
+          <w:rFonts w:ascii="Arial" w:eastAsia="Times New Roman" w:hAnsi="Arial" w:cs="Arial"/>
+          <w:b/>
+          <w:bCs/>
+          <w:color w:val="724128"/>
+          <w:sz w:val="24"/>
+          <w:szCs w:val="24"/>
+          <w:lang w:val="en"/>
+        </w:rPr>
+      </w:pPr>
       <w:r>
         <w:rPr>
           <w:rFonts w:ascii="Arial" w:eastAsia="Times New Roman" w:hAnsi="Arial" w:cs="Arial"/>
@@ -927,7 +1026,7 @@
           <w:sz w:val="27"/>
           <w:szCs w:val="27"/>
         </w:rPr>
-        <w:t>5.</w:t>
+        <w:t>3.</w:t>
       </w:r>
       <w:r>
         <w:rPr>
@@ -949,7 +1048,7 @@
           <w:sz w:val="27"/>
           <w:szCs w:val="27"/>
         </w:rPr>
-        <w:t>Conclusion</w:t>
+        <w:t>Results</w:t>
       </w:r>
     </w:p>
     <w:p>
@@ -982,21 +1081,16 @@
         <w:spacing w:before="308" w:after="154" w:line="300" w:lineRule="atLeast"/>
         <w:outlineLvl w:val="2"/>
         <w:rPr>
-          <w:rFonts w:ascii="Arial" w:eastAsia="Times New Roman" w:hAnsi="Arial" w:cs="Arial"/>
-          <w:b/>
-          <w:bCs/>
-          <w:color w:val="724128"/>
-          <w:sz w:val="24"/>
-          <w:szCs w:val="24"/>
-          <w:lang w:val="en"/>
-        </w:rPr>
-      </w:pPr>
-      <w:r>
-        <w:rPr>
-          <w:rFonts w:eastAsia="Times New Roman" w:cstheme="minorHAnsi"/>
-          <w:lang w:val="en"/>
-        </w:rPr>
-        <w:t>aa</w:t>
+          <w:rFonts w:eastAsia="Times New Roman" w:cstheme="minorHAnsi"/>
+          <w:lang w:val="en"/>
+        </w:rPr>
+      </w:pPr>
+      <w:r>
+        <w:rPr>
+          <w:rFonts w:eastAsia="Times New Roman" w:cstheme="minorHAnsi"/>
+          <w:lang w:val="en"/>
+        </w:rPr>
+        <w:t>a</w:t>
       </w:r>
       <w:r>
         <w:rPr>
@@ -1011,6 +1105,22 @@
         </w:rPr>
         <w:t>Introduction and Aims</w:t>
       </w:r>
+    </w:p>
+    <w:p>
+      <w:pPr>
+        <w:shd w:val="clear" w:color="auto" w:fill="FFFFFF"/>
+        <w:spacing w:before="308" w:after="154" w:line="300" w:lineRule="atLeast"/>
+        <w:outlineLvl w:val="2"/>
+        <w:rPr>
+          <w:rFonts w:ascii="Arial" w:eastAsia="Times New Roman" w:hAnsi="Arial" w:cs="Arial"/>
+          <w:b/>
+          <w:bCs/>
+          <w:color w:val="724128"/>
+          <w:sz w:val="24"/>
+          <w:szCs w:val="24"/>
+          <w:lang w:val="en"/>
+        </w:rPr>
+      </w:pPr>
     </w:p>
     <w:p>
       <w:pPr>
@@ -1051,46 +1161,29 @@
           <w:sz w:val="27"/>
           <w:szCs w:val="27"/>
         </w:rPr>
-        <w:t>Funding</w:t>
-      </w:r>
-    </w:p>
-    <w:p>
-      <w:pPr>
-        <w:shd w:val="clear" w:color="auto" w:fill="FFFFFF"/>
-        <w:spacing w:before="166" w:after="166" w:line="240" w:lineRule="auto"/>
-        <w:rPr>
-          <w:rFonts w:eastAsia="Times New Roman" w:cstheme="minorHAnsi"/>
-          <w:color w:val="000000"/>
-        </w:rPr>
-      </w:pPr>
-      <w:r>
-        <w:rPr>
-          <w:rFonts w:eastAsia="Times New Roman" w:cstheme="minorHAnsi"/>
-          <w:color w:val="000000"/>
-        </w:rPr>
-        <w:lastRenderedPageBreak/>
-        <w:t xml:space="preserve">No </w:t>
-      </w:r>
-      <w:r>
-        <w:rPr>
-          <w:rFonts w:eastAsia="Times New Roman" w:cstheme="minorHAnsi"/>
-          <w:color w:val="000000"/>
-        </w:rPr>
-        <w:t>f</w:t>
-      </w:r>
-      <w:r>
-        <w:rPr>
-          <w:rFonts w:eastAsia="Times New Roman" w:cstheme="minorHAnsi"/>
-          <w:color w:val="000000"/>
-        </w:rPr>
-        <w:t>unding</w:t>
-      </w:r>
-      <w:r>
-        <w:rPr>
-          <w:rFonts w:eastAsia="Times New Roman" w:cstheme="minorHAnsi"/>
-          <w:color w:val="000000"/>
-        </w:rPr>
-        <w:t>.</w:t>
+        <w:t>4.</w:t>
+      </w:r>
+      <w:r>
+        <w:rPr>
+          <w:rFonts w:ascii="Arial" w:eastAsia="Times New Roman" w:hAnsi="Arial" w:cs="Arial"/>
+          <w:b/>
+          <w:bCs/>
+          <w:color w:val="985735"/>
+          <w:sz w:val="27"/>
+          <w:szCs w:val="27"/>
+        </w:rPr>
+        <w:t> </w:t>
+      </w:r>
+      <w:r>
+        <w:rPr>
+          <w:rFonts w:ascii="Arial" w:eastAsia="Times New Roman" w:hAnsi="Arial" w:cs="Arial"/>
+          <w:b/>
+          <w:bCs/>
+          <w:color w:val="985735"/>
+          <w:sz w:val="27"/>
+          <w:szCs w:val="27"/>
+        </w:rPr>
+        <w:t>Discussion</w:t>
       </w:r>
     </w:p>
     <w:p>
@@ -1119,6 +1212,123 @@
     </w:p>
     <w:p>
       <w:pPr>
+        <w:shd w:val="clear" w:color="auto" w:fill="FFFFFF"/>
+        <w:spacing w:before="308" w:after="154" w:line="300" w:lineRule="atLeast"/>
+        <w:outlineLvl w:val="2"/>
+        <w:rPr>
+          <w:rFonts w:eastAsia="Times New Roman" w:cstheme="minorHAnsi"/>
+          <w:lang w:val="en"/>
+        </w:rPr>
+      </w:pPr>
+      <w:r>
+        <w:rPr>
+          <w:rFonts w:eastAsia="Times New Roman" w:cstheme="minorHAnsi"/>
+          <w:lang w:val="en"/>
+        </w:rPr>
+        <w:t xml:space="preserve">Flaws: </w:t>
+      </w:r>
+    </w:p>
+    <w:p>
+      <w:pPr>
+        <w:pStyle w:val="ListParagraph"/>
+        <w:numPr>
+          <w:ilvl w:val="0"/>
+          <w:numId w:val="1"/>
+        </w:numPr>
+        <w:shd w:val="clear" w:color="auto" w:fill="FFFFFF"/>
+        <w:spacing w:before="308" w:after="154" w:line="300" w:lineRule="atLeast"/>
+        <w:outlineLvl w:val="2"/>
+        <w:rPr>
+          <w:rFonts w:ascii="Arial" w:eastAsia="Times New Roman" w:hAnsi="Arial" w:cs="Arial"/>
+          <w:b/>
+          <w:bCs/>
+          <w:color w:val="724128"/>
+          <w:sz w:val="24"/>
+          <w:szCs w:val="24"/>
+          <w:lang w:val="en"/>
+        </w:rPr>
+      </w:pPr>
+      <w:r>
+        <w:rPr>
+          <w:rFonts w:eastAsia="Times New Roman" w:cstheme="minorHAnsi"/>
+          <w:lang w:val="en"/>
+        </w:rPr>
+        <w:t>Vaccine does not protect 100%, the different cultural norms may influence the effectiveness of the model.</w:t>
+      </w:r>
+    </w:p>
+    <w:p>
+      <w:pPr>
+        <w:shd w:val="clear" w:color="auto" w:fill="FFFFFF"/>
+        <w:spacing w:before="308" w:after="154" w:line="300" w:lineRule="atLeast"/>
+        <w:outlineLvl w:val="2"/>
+        <w:rPr>
+          <w:rFonts w:ascii="Arial" w:eastAsia="Times New Roman" w:hAnsi="Arial" w:cs="Arial"/>
+          <w:b/>
+          <w:bCs/>
+          <w:color w:val="724128"/>
+          <w:sz w:val="24"/>
+          <w:szCs w:val="24"/>
+          <w:lang w:val="en"/>
+        </w:rPr>
+      </w:pPr>
+    </w:p>
+    <w:p>
+      <w:pPr>
+        <w:shd w:val="clear" w:color="auto" w:fill="FFFFFF"/>
+        <w:spacing w:before="308" w:after="154" w:line="300" w:lineRule="atLeast"/>
+        <w:outlineLvl w:val="2"/>
+        <w:rPr>
+          <w:rFonts w:eastAsia="Times New Roman" w:cstheme="minorHAnsi"/>
+          <w:lang w:val="en"/>
+        </w:rPr>
+      </w:pPr>
+      <w:r>
+        <w:rPr>
+          <w:rFonts w:eastAsia="Times New Roman" w:cstheme="minorHAnsi"/>
+          <w:lang w:val="en"/>
+        </w:rPr>
+        <w:t>Derivations:</w:t>
+      </w:r>
+    </w:p>
+    <w:p>
+      <w:pPr>
+        <w:shd w:val="clear" w:color="auto" w:fill="FFFFFF"/>
+        <w:spacing w:before="308" w:after="154" w:line="300" w:lineRule="atLeast"/>
+        <w:ind w:firstLine="720"/>
+        <w:outlineLvl w:val="2"/>
+        <w:rPr>
+          <w:rFonts w:ascii="Arial" w:eastAsia="Times New Roman" w:hAnsi="Arial" w:cs="Arial"/>
+          <w:b/>
+          <w:bCs/>
+          <w:color w:val="724128"/>
+          <w:sz w:val="24"/>
+          <w:szCs w:val="24"/>
+          <w:lang w:val="en"/>
+        </w:rPr>
+      </w:pPr>
+      <w:r>
+        <w:rPr>
+          <w:rFonts w:eastAsia="Times New Roman" w:cstheme="minorHAnsi"/>
+          <w:lang w:val="en"/>
+        </w:rPr>
+        <w:t>The average vaccine investment per person in USD to achieve a</w:t>
+      </w:r>
+    </w:p>
+    <w:p>
+      <w:pPr>
+        <w:shd w:val="clear" w:color="auto" w:fill="FFFFFF"/>
+        <w:spacing w:after="0" w:line="240" w:lineRule="auto"/>
+        <w:jc w:val="right"/>
+        <w:rPr>
+          <w:rFonts w:ascii="Arial" w:eastAsia="Times New Roman" w:hAnsi="Arial" w:cs="Arial"/>
+          <w:color w:val="000000"/>
+          <w:sz w:val="24"/>
+          <w:szCs w:val="24"/>
+        </w:rPr>
+      </w:pPr>
+    </w:p>
+    <w:p>
+      <w:pPr>
         <w:pBdr>
           <w:bottom w:val="single" w:sz="6" w:space="0" w:color="97B0C8"/>
         </w:pBdr>
@@ -1143,24 +1353,29 @@
           <w:sz w:val="27"/>
           <w:szCs w:val="27"/>
         </w:rPr>
-        <w:t>Declaration of competing interest</w:t>
-      </w:r>
-    </w:p>
-    <w:p>
-      <w:pPr>
-        <w:shd w:val="clear" w:color="auto" w:fill="FFFFFF"/>
-        <w:spacing w:before="166" w:after="166" w:line="240" w:lineRule="auto"/>
-        <w:rPr>
-          <w:rFonts w:eastAsia="Times New Roman" w:cstheme="minorHAnsi"/>
-          <w:color w:val="000000"/>
-        </w:rPr>
-      </w:pPr>
-      <w:r>
-        <w:rPr>
-          <w:rFonts w:eastAsia="Times New Roman" w:cstheme="minorHAnsi"/>
-          <w:color w:val="000000"/>
-        </w:rPr>
-        <w:t>None to declare.</w:t>
+        <w:t>5.</w:t>
+      </w:r>
+      <w:r>
+        <w:rPr>
+          <w:rFonts w:ascii="Arial" w:eastAsia="Times New Roman" w:hAnsi="Arial" w:cs="Arial"/>
+          <w:b/>
+          <w:bCs/>
+          <w:color w:val="985735"/>
+          <w:sz w:val="27"/>
+          <w:szCs w:val="27"/>
+        </w:rPr>
+        <w:t> </w:t>
+      </w:r>
+      <w:r>
+        <w:rPr>
+          <w:rFonts w:ascii="Arial" w:eastAsia="Times New Roman" w:hAnsi="Arial" w:cs="Arial"/>
+          <w:b/>
+          <w:bCs/>
+          <w:color w:val="985735"/>
+          <w:sz w:val="27"/>
+          <w:szCs w:val="27"/>
+        </w:rPr>
+        <w:t>Conclusion</w:t>
       </w:r>
     </w:p>
     <w:p>
@@ -1189,6 +1404,55 @@
     </w:p>
     <w:p>
       <w:pPr>
+        <w:shd w:val="clear" w:color="auto" w:fill="FFFFFF"/>
+        <w:spacing w:before="308" w:after="154" w:line="300" w:lineRule="atLeast"/>
+        <w:outlineLvl w:val="2"/>
+        <w:rPr>
+          <w:rFonts w:ascii="Arial" w:eastAsia="Times New Roman" w:hAnsi="Arial" w:cs="Arial"/>
+          <w:b/>
+          <w:bCs/>
+          <w:color w:val="724128"/>
+          <w:sz w:val="24"/>
+          <w:szCs w:val="24"/>
+          <w:lang w:val="en"/>
+        </w:rPr>
+      </w:pPr>
+      <w:r>
+        <w:rPr>
+          <w:rFonts w:eastAsia="Times New Roman" w:cstheme="minorHAnsi"/>
+          <w:lang w:val="en"/>
+        </w:rPr>
+        <w:t>aa</w:t>
+      </w:r>
+      <w:r>
+        <w:rPr>
+          <w:rFonts w:ascii="Arial" w:eastAsia="Times New Roman" w:hAnsi="Arial" w:cs="Arial"/>
+          <w:b/>
+          <w:bCs/>
+          <w:vanish/>
+          <w:color w:val="724128"/>
+          <w:sz w:val="24"/>
+          <w:szCs w:val="24"/>
+          <w:lang w:val="en"/>
+        </w:rPr>
+        <w:t>Introduction and Aims</w:t>
+      </w:r>
+    </w:p>
+    <w:p>
+      <w:pPr>
+        <w:shd w:val="clear" w:color="auto" w:fill="FFFFFF"/>
+        <w:spacing w:after="0" w:line="240" w:lineRule="auto"/>
+        <w:jc w:val="right"/>
+        <w:rPr>
+          <w:rFonts w:ascii="Arial" w:eastAsia="Times New Roman" w:hAnsi="Arial" w:cs="Arial"/>
+          <w:color w:val="000000"/>
+          <w:sz w:val="24"/>
+          <w:szCs w:val="24"/>
+        </w:rPr>
+      </w:pPr>
+    </w:p>
+    <w:p>
+      <w:pPr>
         <w:pBdr>
           <w:bottom w:val="single" w:sz="6" w:space="0" w:color="97B0C8"/>
         </w:pBdr>
@@ -1213,17 +1477,274 @@
           <w:sz w:val="27"/>
           <w:szCs w:val="27"/>
         </w:rPr>
+        <w:t>Funding</w:t>
+      </w:r>
+    </w:p>
+    <w:p>
+      <w:pPr>
+        <w:shd w:val="clear" w:color="auto" w:fill="FFFFFF"/>
+        <w:spacing w:before="166" w:after="166" w:line="240" w:lineRule="auto"/>
+        <w:rPr>
+          <w:rFonts w:eastAsia="Times New Roman" w:cstheme="minorHAnsi"/>
+          <w:color w:val="000000"/>
+        </w:rPr>
+      </w:pPr>
+      <w:r>
+        <w:rPr>
+          <w:rFonts w:eastAsia="Times New Roman" w:cstheme="minorHAnsi"/>
+          <w:color w:val="000000"/>
+        </w:rPr>
+        <w:t xml:space="preserve">No </w:t>
+      </w:r>
+      <w:r>
+        <w:rPr>
+          <w:rFonts w:eastAsia="Times New Roman" w:cstheme="minorHAnsi"/>
+          <w:color w:val="000000"/>
+        </w:rPr>
+        <w:t>f</w:t>
+      </w:r>
+      <w:r>
+        <w:rPr>
+          <w:rFonts w:eastAsia="Times New Roman" w:cstheme="minorHAnsi"/>
+          <w:color w:val="000000"/>
+        </w:rPr>
+        <w:t>unding</w:t>
+      </w:r>
+      <w:r>
+        <w:rPr>
+          <w:rFonts w:eastAsia="Times New Roman" w:cstheme="minorHAnsi"/>
+          <w:color w:val="000000"/>
+        </w:rPr>
+        <w:t>.</w:t>
+      </w:r>
+    </w:p>
+    <w:p>
+      <w:pPr>
+        <w:shd w:val="clear" w:color="auto" w:fill="FFFFFF"/>
+        <w:spacing w:after="0" w:line="240" w:lineRule="auto"/>
+        <w:jc w:val="right"/>
+        <w:rPr>
+          <w:rFonts w:ascii="Arial" w:eastAsia="Times New Roman" w:hAnsi="Arial" w:cs="Arial"/>
+          <w:color w:val="000000"/>
+          <w:sz w:val="24"/>
+          <w:szCs w:val="24"/>
+        </w:rPr>
+      </w:pPr>
+      <w:hyperlink r:id="rId11" w:tooltip="Go to other sections in this page" w:history="1">
+        <w:r>
+          <w:rPr>
+            <w:rFonts w:ascii="Arial" w:eastAsia="Times New Roman" w:hAnsi="Arial" w:cs="Arial"/>
+            <w:color w:val="2F4A8B"/>
+            <w:sz w:val="24"/>
+            <w:szCs w:val="24"/>
+          </w:rPr>
+          <w:t>Go to:</w:t>
+        </w:r>
+      </w:hyperlink>
+    </w:p>
+    <w:p>
+      <w:pPr>
+        <w:pBdr>
+          <w:bottom w:val="single" w:sz="6" w:space="0" w:color="97B0C8"/>
+        </w:pBdr>
+        <w:shd w:val="clear" w:color="auto" w:fill="FFFFFF"/>
+        <w:spacing w:before="270" w:after="0" w:line="267" w:lineRule="atLeast"/>
+        <w:outlineLvl w:val="1"/>
+        <w:rPr>
+          <w:rFonts w:ascii="Arial" w:eastAsia="Times New Roman" w:hAnsi="Arial" w:cs="Arial"/>
+          <w:b/>
+          <w:bCs/>
+          <w:color w:val="985735"/>
+          <w:sz w:val="27"/>
+          <w:szCs w:val="27"/>
+        </w:rPr>
+      </w:pPr>
+      <w:r>
+        <w:rPr>
+          <w:rFonts w:ascii="Arial" w:eastAsia="Times New Roman" w:hAnsi="Arial" w:cs="Arial"/>
+          <w:b/>
+          <w:bCs/>
+          <w:color w:val="985735"/>
+          <w:sz w:val="27"/>
+          <w:szCs w:val="27"/>
+        </w:rPr>
+        <w:t>Declaration of competing interest</w:t>
+      </w:r>
+    </w:p>
+    <w:p>
+      <w:pPr>
+        <w:shd w:val="clear" w:color="auto" w:fill="FFFFFF"/>
+        <w:spacing w:before="166" w:after="166" w:line="240" w:lineRule="auto"/>
+        <w:rPr>
+          <w:rFonts w:eastAsia="Times New Roman" w:cstheme="minorHAnsi"/>
+          <w:color w:val="000000"/>
+        </w:rPr>
+      </w:pPr>
+      <w:r>
+        <w:rPr>
+          <w:rFonts w:eastAsia="Times New Roman" w:cstheme="minorHAnsi"/>
+          <w:color w:val="000000"/>
+        </w:rPr>
+        <w:t>None to declare.</w:t>
+      </w:r>
+    </w:p>
+    <w:p>
+      <w:pPr>
+        <w:pBdr>
+          <w:bottom w:val="single" w:sz="6" w:space="0" w:color="97B0C8"/>
+        </w:pBdr>
+        <w:shd w:val="clear" w:color="auto" w:fill="FFFFFF"/>
+        <w:spacing w:before="270" w:after="0" w:line="267" w:lineRule="atLeast"/>
+        <w:outlineLvl w:val="1"/>
+        <w:rPr>
+          <w:rFonts w:ascii="Arial" w:eastAsia="Times New Roman" w:hAnsi="Arial" w:cs="Arial"/>
+          <w:b/>
+          <w:bCs/>
+          <w:color w:val="985735"/>
+          <w:sz w:val="27"/>
+          <w:szCs w:val="27"/>
+        </w:rPr>
+      </w:pPr>
+    </w:p>
+    <w:p>
+      <w:pPr>
+        <w:pBdr>
+          <w:bottom w:val="single" w:sz="6" w:space="0" w:color="97B0C8"/>
+        </w:pBdr>
+        <w:shd w:val="clear" w:color="auto" w:fill="FFFFFF"/>
+        <w:spacing w:before="270" w:after="0" w:line="267" w:lineRule="atLeast"/>
+        <w:outlineLvl w:val="1"/>
+        <w:rPr>
+          <w:rFonts w:ascii="Arial" w:eastAsia="Times New Roman" w:hAnsi="Arial" w:cs="Arial"/>
+          <w:b/>
+          <w:bCs/>
+          <w:color w:val="985735"/>
+          <w:sz w:val="27"/>
+          <w:szCs w:val="27"/>
+        </w:rPr>
+      </w:pPr>
+      <w:r>
+        <w:rPr>
+          <w:rFonts w:ascii="Arial" w:eastAsia="Times New Roman" w:hAnsi="Arial" w:cs="Arial"/>
+          <w:b/>
+          <w:bCs/>
+          <w:color w:val="985735"/>
+          <w:sz w:val="27"/>
+          <w:szCs w:val="27"/>
+        </w:rPr>
+        <w:t>Acknowledgements</w:t>
+      </w:r>
+    </w:p>
+    <w:p>
+      <w:pPr>
+        <w:shd w:val="clear" w:color="auto" w:fill="FFFFFF"/>
+        <w:spacing w:before="166" w:after="166" w:line="240" w:lineRule="auto"/>
+        <w:rPr>
+          <w:rFonts w:eastAsia="Times New Roman" w:cstheme="minorHAnsi"/>
+          <w:color w:val="000000"/>
+        </w:rPr>
+      </w:pPr>
+      <w:r>
+        <w:rPr>
+          <w:rFonts w:ascii="Segoe UI" w:hAnsi="Segoe UI" w:cs="Segoe UI"/>
+          <w:color w:val="535A60"/>
+          <w:sz w:val="23"/>
+          <w:szCs w:val="23"/>
+          <w:shd w:val="clear" w:color="auto" w:fill="FFFFFF"/>
+        </w:rPr>
+        <w:t>The authors thank J.A. Professor for helpful comments on a draft of the manuscript.</w:t>
+      </w:r>
+    </w:p>
+    <w:p>
+      <w:pPr>
+        <w:shd w:val="clear" w:color="auto" w:fill="FFFFFF"/>
+        <w:spacing w:after="0" w:line="240" w:lineRule="auto"/>
+        <w:jc w:val="right"/>
+        <w:rPr>
+          <w:rFonts w:ascii="Arial" w:eastAsia="Times New Roman" w:hAnsi="Arial" w:cs="Arial"/>
+          <w:color w:val="000000"/>
+          <w:sz w:val="24"/>
+          <w:szCs w:val="24"/>
+        </w:rPr>
+      </w:pPr>
+      <w:hyperlink r:id="rId12" w:tooltip="Go to other sections in this page" w:history="1">
+        <w:r>
+          <w:rPr>
+            <w:rFonts w:ascii="Arial" w:eastAsia="Times New Roman" w:hAnsi="Arial" w:cs="Arial"/>
+            <w:color w:val="2F4A8B"/>
+            <w:sz w:val="24"/>
+            <w:szCs w:val="24"/>
+          </w:rPr>
+          <w:t>Go to:</w:t>
+        </w:r>
+      </w:hyperlink>
+    </w:p>
+    <w:p>
+      <w:pPr>
+        <w:pBdr>
+          <w:bottom w:val="single" w:sz="6" w:space="0" w:color="97B0C8"/>
+        </w:pBdr>
+        <w:shd w:val="clear" w:color="auto" w:fill="FFFFFF"/>
+        <w:spacing w:before="270" w:after="0" w:line="267" w:lineRule="atLeast"/>
+        <w:outlineLvl w:val="1"/>
+        <w:rPr>
+          <w:rFonts w:ascii="Arial" w:eastAsia="Times New Roman" w:hAnsi="Arial" w:cs="Arial"/>
+          <w:b/>
+          <w:bCs/>
+          <w:color w:val="985735"/>
+          <w:sz w:val="27"/>
+          <w:szCs w:val="27"/>
+        </w:rPr>
+      </w:pPr>
+      <w:r>
+        <w:rPr>
+          <w:rFonts w:ascii="Arial" w:eastAsia="Times New Roman" w:hAnsi="Arial" w:cs="Arial"/>
+          <w:b/>
+          <w:bCs/>
+          <w:color w:val="985735"/>
+          <w:sz w:val="27"/>
+          <w:szCs w:val="27"/>
+        </w:rPr>
         <w:t>References</w:t>
       </w:r>
     </w:p>
     <w:p/>
     <w:p>
+      <w:pPr>
+        <w:pStyle w:val="ListParagraph"/>
+        <w:numPr>
+          <w:ilvl w:val="0"/>
+          <w:numId w:val="2"/>
+        </w:numPr>
+      </w:pPr>
       <w:r>
         <w:t>https://www.census.gov/popclock/</w:t>
       </w:r>
     </w:p>
-    <w:p/>
-    <w:p/>
+    <w:p>
+      <w:pPr>
+        <w:pStyle w:val="ListParagraph"/>
+        <w:numPr>
+          <w:ilvl w:val="0"/>
+          <w:numId w:val="2"/>
+        </w:numPr>
+      </w:pPr>
+      <w:r>
+        <w:t>https://www.muhealth.org/our-stories/covid-19-vaccine-key-reaching-herd-immunity</w:t>
+      </w:r>
+    </w:p>
+    <w:p>
+      <w:pPr>
+        <w:pStyle w:val="ListParagraph"/>
+        <w:numPr>
+          <w:ilvl w:val="0"/>
+          <w:numId w:val="2"/>
+        </w:numPr>
+      </w:pPr>
+      <w:r>
+        <w:t>https://www.cdc.gov/coronavirus/2019-ncov/if-you-are-sick/end-home-isolation.html</w:t>
+      </w:r>
+    </w:p>
     <w:p/>
     <w:p/>
     <w:p/>
@@ -1245,6 +1766,219 @@
     </w:sectPr>
   </w:body>
 </w:document>
+</file>
+
+<file path=word/numbering.xml><?xml version="1.0" encoding="utf-8"?>
+<w:numbering xmlns:wpc="http://schemas.microsoft.com/office/word/2010/wordprocessingCanvas" xmlns:cx="http://schemas.microsoft.com/office/drawing/2014/chartex" xmlns:cx1="http://schemas.microsoft.com/office/drawing/2015/9/8/chartex" xmlns:cx2="http://schemas.microsoft.com/office/drawing/2015/10/21/chartex" xmlns:cx3="http://schemas.microsoft.com/office/drawing/2016/5/9/chartex" xmlns:cx4="http://schemas.microsoft.com/office/drawing/2016/5/10/chartex" xmlns:cx5="http://schemas.microsoft.com/office/drawing/2016/5/11/chartex" xmlns:cx6="http://schemas.microsoft.com/office/drawing/2016/5/12/chartex" xmlns:cx7="http://schemas.microsoft.com/office/drawing/2016/5/13/chartex" xmlns:cx8="http://schemas.microsoft.com/office/drawing/2016/5/14/chartex" xmlns:mc="http://schemas.openxmlformats.org/markup-compatibility/2006" xmlns:aink="http://schemas.microsoft.com/office/drawing/2016/ink" xmlns:am3d="http://schemas.microsoft.com/office/drawing/2017/model3d" xmlns:o="urn:schemas-microsoft-com:office:office" xmlns:r="http://schemas.openxmlformats.org/officeDocument/2006/relationships" xmlns:m="http://schemas.openxmlformats.org/officeDocument/2006/math" xmlns:v="urn:schemas-microsoft-com:vml" xmlns:wp14="http://schemas.microsoft.com/office/word/2010/wordprocessingDrawing" xmlns:wp="http://schemas.openxmlformats.org/drawingml/2006/wordprocessingDrawing" xmlns:w10="urn:schemas-microsoft-com:office:word" xmlns:w="http://schemas.openxmlformats.org/wordprocessingml/2006/main" xmlns:w14="http://schemas.microsoft.com/office/word/2010/wordml" xmlns:w15="http://schemas.microsoft.com/office/word/2012/wordml" xmlns:w16cex="http://schemas.microsoft.com/office/word/2018/wordml/cex" xmlns:w16cid="http://schemas.microsoft.com/office/word/2016/wordml/cid" xmlns:w16="http://schemas.microsoft.com/office/word/2018/wordml" xmlns:w16sdtdh="http://schemas.microsoft.com/office/word/2020/wordml/sdtdatahash" xmlns:w16se="http://schemas.microsoft.com/office/word/2015/wordml/symex" xmlns:wpg="http://schemas.microsoft.com/office/word/2010/wordprocessingGroup" xmlns:wpi="http://schemas.microsoft.com/office/word/2010/wordprocessingInk" xmlns:wne="http://schemas.microsoft.com/office/word/2006/wordml" xmlns:wps="http://schemas.microsoft.com/office/word/2010/wordprocessingShape" mc:Ignorable="w14 w15 w16se w16cid w16 w16cex w16sdtdh wp14">
+  <w:abstractNum w:abstractNumId="0" w15:restartNumberingAfterBreak="0">
+    <w:nsid w:val="12381036"/>
+    <w:multiLevelType w:val="hybridMultilevel"/>
+    <w:tmpl w:val="B55E5B9C"/>
+    <w:lvl w:ilvl="0" w:tplc="0409000F">
+      <w:start w:val="1"/>
+      <w:numFmt w:val="decimal"/>
+      <w:lvlText w:val="%1."/>
+      <w:lvlJc w:val="left"/>
+      <w:pPr>
+        <w:ind w:left="720" w:hanging="360"/>
+      </w:pPr>
+      <w:rPr>
+        <w:rFonts w:hint="default"/>
+      </w:rPr>
+    </w:lvl>
+    <w:lvl w:ilvl="1" w:tplc="04090019" w:tentative="1">
+      <w:start w:val="1"/>
+      <w:numFmt w:val="lowerLetter"/>
+      <w:lvlText w:val="%2."/>
+      <w:lvlJc w:val="left"/>
+      <w:pPr>
+        <w:ind w:left="1440" w:hanging="360"/>
+      </w:pPr>
+    </w:lvl>
+    <w:lvl w:ilvl="2" w:tplc="0409001B" w:tentative="1">
+      <w:start w:val="1"/>
+      <w:numFmt w:val="lowerRoman"/>
+      <w:lvlText w:val="%3."/>
+      <w:lvlJc w:val="right"/>
+      <w:pPr>
+        <w:ind w:left="2160" w:hanging="180"/>
+      </w:pPr>
+    </w:lvl>
+    <w:lvl w:ilvl="3" w:tplc="0409000F" w:tentative="1">
+      <w:start w:val="1"/>
+      <w:numFmt w:val="decimal"/>
+      <w:lvlText w:val="%4."/>
+      <w:lvlJc w:val="left"/>
+      <w:pPr>
+        <w:ind w:left="2880" w:hanging="360"/>
+      </w:pPr>
+    </w:lvl>
+    <w:lvl w:ilvl="4" w:tplc="04090019" w:tentative="1">
+      <w:start w:val="1"/>
+      <w:numFmt w:val="lowerLetter"/>
+      <w:lvlText w:val="%5."/>
+      <w:lvlJc w:val="left"/>
+      <w:pPr>
+        <w:ind w:left="3600" w:hanging="360"/>
+      </w:pPr>
+    </w:lvl>
+    <w:lvl w:ilvl="5" w:tplc="0409001B" w:tentative="1">
+      <w:start w:val="1"/>
+      <w:numFmt w:val="lowerRoman"/>
+      <w:lvlText w:val="%6."/>
+      <w:lvlJc w:val="right"/>
+      <w:pPr>
+        <w:ind w:left="4320" w:hanging="180"/>
+      </w:pPr>
+    </w:lvl>
+    <w:lvl w:ilvl="6" w:tplc="0409000F" w:tentative="1">
+      <w:start w:val="1"/>
+      <w:numFmt w:val="decimal"/>
+      <w:lvlText w:val="%7."/>
+      <w:lvlJc w:val="left"/>
+      <w:pPr>
+        <w:ind w:left="5040" w:hanging="360"/>
+      </w:pPr>
+    </w:lvl>
+    <w:lvl w:ilvl="7" w:tplc="04090019" w:tentative="1">
+      <w:start w:val="1"/>
+      <w:numFmt w:val="lowerLetter"/>
+      <w:lvlText w:val="%8."/>
+      <w:lvlJc w:val="left"/>
+      <w:pPr>
+        <w:ind w:left="5760" w:hanging="360"/>
+      </w:pPr>
+    </w:lvl>
+    <w:lvl w:ilvl="8" w:tplc="0409001B" w:tentative="1">
+      <w:start w:val="1"/>
+      <w:numFmt w:val="lowerRoman"/>
+      <w:lvlText w:val="%9."/>
+      <w:lvlJc w:val="right"/>
+      <w:pPr>
+        <w:ind w:left="6480" w:hanging="180"/>
+      </w:pPr>
+    </w:lvl>
+  </w:abstractNum>
+  <w:abstractNum w:abstractNumId="1" w15:restartNumberingAfterBreak="0">
+    <w:nsid w:val="68D61FE3"/>
+    <w:multiLevelType w:val="hybridMultilevel"/>
+    <w:tmpl w:val="1CF085C8"/>
+    <w:lvl w:ilvl="0" w:tplc="04090001">
+      <w:start w:val="1"/>
+      <w:numFmt w:val="bullet"/>
+      <w:lvlText w:val=""/>
+      <w:lvlJc w:val="left"/>
+      <w:pPr>
+        <w:ind w:left="720" w:hanging="360"/>
+      </w:pPr>
+      <w:rPr>
+        <w:rFonts w:ascii="Symbol" w:hAnsi="Symbol" w:hint="default"/>
+      </w:rPr>
+    </w:lvl>
+    <w:lvl w:ilvl="1" w:tplc="04090003" w:tentative="1">
+      <w:start w:val="1"/>
+      <w:numFmt w:val="bullet"/>
+      <w:lvlText w:val="o"/>
+      <w:lvlJc w:val="left"/>
+      <w:pPr>
+        <w:ind w:left="1440" w:hanging="360"/>
+      </w:pPr>
+      <w:rPr>
+        <w:rFonts w:ascii="Courier New" w:hAnsi="Courier New" w:cs="Courier New" w:hint="default"/>
+      </w:rPr>
+    </w:lvl>
+    <w:lvl w:ilvl="2" w:tplc="04090005" w:tentative="1">
+      <w:start w:val="1"/>
+      <w:numFmt w:val="bullet"/>
+      <w:lvlText w:val=""/>
+      <w:lvlJc w:val="left"/>
+      <w:pPr>
+        <w:ind w:left="2160" w:hanging="360"/>
+      </w:pPr>
+      <w:rPr>
+        <w:rFonts w:ascii="Wingdings" w:hAnsi="Wingdings" w:hint="default"/>
+      </w:rPr>
+    </w:lvl>
+    <w:lvl w:ilvl="3" w:tplc="04090001" w:tentative="1">
+      <w:start w:val="1"/>
+      <w:numFmt w:val="bullet"/>
+      <w:lvlText w:val=""/>
+      <w:lvlJc w:val="left"/>
+      <w:pPr>
+        <w:ind w:left="2880" w:hanging="360"/>
+      </w:pPr>
+      <w:rPr>
+        <w:rFonts w:ascii="Symbol" w:hAnsi="Symbol" w:hint="default"/>
+      </w:rPr>
+    </w:lvl>
+    <w:lvl w:ilvl="4" w:tplc="04090003" w:tentative="1">
+      <w:start w:val="1"/>
+      <w:numFmt w:val="bullet"/>
+      <w:lvlText w:val="o"/>
+      <w:lvlJc w:val="left"/>
+      <w:pPr>
+        <w:ind w:left="3600" w:hanging="360"/>
+      </w:pPr>
+      <w:rPr>
+        <w:rFonts w:ascii="Courier New" w:hAnsi="Courier New" w:cs="Courier New" w:hint="default"/>
+      </w:rPr>
+    </w:lvl>
+    <w:lvl w:ilvl="5" w:tplc="04090005" w:tentative="1">
+      <w:start w:val="1"/>
+      <w:numFmt w:val="bullet"/>
+      <w:lvlText w:val=""/>
+      <w:lvlJc w:val="left"/>
+      <w:pPr>
+        <w:ind w:left="4320" w:hanging="360"/>
+      </w:pPr>
+      <w:rPr>
+        <w:rFonts w:ascii="Wingdings" w:hAnsi="Wingdings" w:hint="default"/>
+      </w:rPr>
+    </w:lvl>
+    <w:lvl w:ilvl="6" w:tplc="04090001" w:tentative="1">
+      <w:start w:val="1"/>
+      <w:numFmt w:val="bullet"/>
+      <w:lvlText w:val=""/>
+      <w:lvlJc w:val="left"/>
+      <w:pPr>
+        <w:ind w:left="5040" w:hanging="360"/>
+      </w:pPr>
+      <w:rPr>
+        <w:rFonts w:ascii="Symbol" w:hAnsi="Symbol" w:hint="default"/>
+      </w:rPr>
+    </w:lvl>
+    <w:lvl w:ilvl="7" w:tplc="04090003" w:tentative="1">
+      <w:start w:val="1"/>
+      <w:numFmt w:val="bullet"/>
+      <w:lvlText w:val="o"/>
+      <w:lvlJc w:val="left"/>
+      <w:pPr>
+        <w:ind w:left="5760" w:hanging="360"/>
+      </w:pPr>
+      <w:rPr>
+        <w:rFonts w:ascii="Courier New" w:hAnsi="Courier New" w:cs="Courier New" w:hint="default"/>
+      </w:rPr>
+    </w:lvl>
+    <w:lvl w:ilvl="8" w:tplc="04090005" w:tentative="1">
+      <w:start w:val="1"/>
+      <w:numFmt w:val="bullet"/>
+      <w:lvlText w:val=""/>
+      <w:lvlJc w:val="left"/>
+      <w:pPr>
+        <w:ind w:left="6480" w:hanging="360"/>
+      </w:pPr>
+      <w:rPr>
+        <w:rFonts w:ascii="Wingdings" w:hAnsi="Wingdings" w:hint="default"/>
+      </w:rPr>
+    </w:lvl>
+  </w:abstractNum>
+  <w:num w:numId="1">
+    <w:abstractNumId w:val="1"/>
+  </w:num>
+  <w:num w:numId="2">
+    <w:abstractNumId w:val="0"/>
+  </w:num>
+</w:numbering>
 </file>
 
 <file path=word/styles.xml><?xml version="1.0" encoding="utf-8"?>
@@ -1820,7 +2554,6 @@
     <w:name w:val="Hyperlink"/>
     <w:basedOn w:val="DefaultParagraphFont"/>
     <w:uiPriority w:val="99"/>
-    <w:semiHidden/>
     <w:unhideWhenUsed/>
     <w:rsid w:val="0094085B"/>
     <w:rPr>
@@ -1900,6 +2633,39 @@
     <w:name w:val="mixed-citation"/>
     <w:basedOn w:val="DefaultParagraphFont"/>
     <w:rsid w:val="0094085B"/>
+  </w:style>
+  <w:style w:type="paragraph" w:styleId="ListParagraph">
+    <w:name w:val="List Paragraph"/>
+    <w:basedOn w:val="Normal"/>
+    <w:uiPriority w:val="34"/>
+    <w:qFormat/>
+    <w:rsid w:val="00015074"/>
+    <w:pPr>
+      <w:ind w:left="720"/>
+      <w:contextualSpacing/>
+    </w:pPr>
+  </w:style>
+  <w:style w:type="character" w:styleId="UnresolvedMention">
+    <w:name w:val="Unresolved Mention"/>
+    <w:basedOn w:val="DefaultParagraphFont"/>
+    <w:uiPriority w:val="99"/>
+    <w:semiHidden/>
+    <w:unhideWhenUsed/>
+    <w:rsid w:val="00612D62"/>
+    <w:rPr>
+      <w:color w:val="605E5C"/>
+      <w:shd w:val="clear" w:color="auto" w:fill="E1DFDD"/>
+    </w:rPr>
+  </w:style>
+  <w:style w:type="character" w:styleId="PlaceholderText">
+    <w:name w:val="Placeholder Text"/>
+    <w:basedOn w:val="DefaultParagraphFont"/>
+    <w:uiPriority w:val="99"/>
+    <w:semiHidden/>
+    <w:rsid w:val="000B5A2B"/>
+    <w:rPr>
+      <w:color w:val="808080"/>
+    </w:rPr>
   </w:style>
 </w:styles>
 </file>

</xml_diff>

<commit_message>
Research justification done, generalized functions
</commit_message>
<xml_diff>
--- a/Report.docx
+++ b/Report.docx
@@ -157,15 +157,7 @@
     </w:p>
     <w:p>
       <w:r>
-        <w:t xml:space="preserve">Author: </w:t>
-      </w:r>
-      <w:proofErr w:type="spellStart"/>
-      <w:r>
-        <w:t>XiaoTong</w:t>
-      </w:r>
-      <w:proofErr w:type="spellEnd"/>
-      <w:r>
-        <w:t xml:space="preserve"> (Jack) Wu</w:t>
+        <w:t>Author: XiaoTong (Jack) Wu</w:t>
       </w:r>
     </w:p>
     <w:p>
@@ -180,30 +172,8 @@
           <w:rPr>
             <w:rStyle w:val="Hyperlink"/>
           </w:rPr>
-          <w:t>github.com/</w:t>
+          <w:t>github.com/JackOfSpade/COVID_Regression_Analysis</w:t>
         </w:r>
-        <w:proofErr w:type="spellStart"/>
-        <w:r>
-          <w:rPr>
-            <w:rStyle w:val="Hyperlink"/>
-          </w:rPr>
-          <w:t>JackOfSpade</w:t>
-        </w:r>
-        <w:proofErr w:type="spellEnd"/>
-        <w:r>
-          <w:rPr>
-            <w:rStyle w:val="Hyperlink"/>
-          </w:rPr>
-          <w:t>/</w:t>
-        </w:r>
-        <w:proofErr w:type="spellStart"/>
-        <w:r>
-          <w:rPr>
-            <w:rStyle w:val="Hyperlink"/>
-          </w:rPr>
-          <w:t>COVID_Regression_Analysis</w:t>
-        </w:r>
-        <w:proofErr w:type="spellEnd"/>
       </w:hyperlink>
       <w:r>
         <w:t xml:space="preserve"> (rename </w:t>
@@ -482,6 +452,156 @@
     <w:p>
       <w:pPr>
         <w:shd w:val="clear" w:color="auto" w:fill="FFFFFF"/>
+        <w:spacing w:before="308" w:after="154" w:line="300" w:lineRule="atLeast"/>
+        <w:outlineLvl w:val="2"/>
+        <w:rPr>
+          <w:rFonts w:eastAsia="Times New Roman" w:cstheme="minorHAnsi"/>
+          <w:lang w:val="en"/>
+        </w:rPr>
+      </w:pPr>
+      <w:r>
+        <w:rPr>
+          <w:rFonts w:eastAsia="Times New Roman" w:cstheme="minorHAnsi"/>
+          <w:lang w:val="en"/>
+        </w:rPr>
+        <w:t xml:space="preserve">The aim of this research is to determine the cumulative amount of vaccine doses needed to be administered such </w:t>
+      </w:r>
+      <w:r>
+        <w:rPr>
+          <w:rFonts w:eastAsia="Times New Roman" w:cstheme="minorHAnsi"/>
+          <w:lang w:val="en"/>
+        </w:rPr>
+        <w:t>that herd immunity can occur</w:t>
+      </w:r>
+      <w:r>
+        <w:rPr>
+          <w:rFonts w:eastAsia="Times New Roman" w:cstheme="minorHAnsi"/>
+          <w:lang w:val="en"/>
+        </w:rPr>
+        <w:t xml:space="preserve"> in the United States</w:t>
+      </w:r>
+      <w:r>
+        <w:rPr>
+          <w:rFonts w:eastAsia="Times New Roman" w:cstheme="minorHAnsi"/>
+          <w:lang w:val="en"/>
+        </w:rPr>
+        <w:t xml:space="preserve">. We measure </w:t>
+      </w:r>
+      <w:r>
+        <w:rPr>
+          <w:rFonts w:eastAsia="Times New Roman" w:cstheme="minorHAnsi"/>
+          <w:lang w:val="en"/>
+        </w:rPr>
+        <w:t>the existence of herd immunity</w:t>
+      </w:r>
+      <w:r>
+        <w:rPr>
+          <w:rFonts w:eastAsia="Times New Roman" w:cstheme="minorHAnsi"/>
+          <w:lang w:val="en"/>
+        </w:rPr>
+        <w:t xml:space="preserve"> with the rate of</w:t>
+      </w:r>
+      <w:r>
+        <w:rPr>
+          <w:rFonts w:eastAsia="Times New Roman" w:cstheme="minorHAnsi"/>
+          <w:lang w:val="en"/>
+        </w:rPr>
+        <w:t xml:space="preserve"> new confirmed COVID</w:t>
+      </w:r>
+      <w:r>
+        <w:rPr>
+          <w:rFonts w:eastAsia="Times New Roman" w:cstheme="minorHAnsi"/>
+          <w:lang w:val="en"/>
+        </w:rPr>
+        <w:t>-19</w:t>
+      </w:r>
+      <w:r>
+        <w:rPr>
+          <w:rFonts w:eastAsia="Times New Roman" w:cstheme="minorHAnsi"/>
+          <w:lang w:val="en"/>
+        </w:rPr>
+        <w:t xml:space="preserve"> </w:t>
+      </w:r>
+      <w:r>
+        <w:rPr>
+          <w:rFonts w:eastAsia="Times New Roman" w:cstheme="minorHAnsi"/>
+          <w:lang w:val="en"/>
+        </w:rPr>
+        <w:t>cases.</w:t>
+      </w:r>
+      <w:r>
+        <w:rPr>
+          <w:rFonts w:eastAsia="Times New Roman" w:cstheme="minorHAnsi"/>
+          <w:lang w:val="en"/>
+        </w:rPr>
+        <w:t xml:space="preserve"> </w:t>
+      </w:r>
+    </w:p>
+    <w:p>
+      <w:pPr>
+        <w:shd w:val="clear" w:color="auto" w:fill="FFFFFF"/>
+        <w:spacing w:after="0" w:line="240" w:lineRule="auto"/>
+        <w:ind w:right="120"/>
+        <w:rPr>
+          <w:rFonts w:eastAsia="Times New Roman" w:cstheme="minorHAnsi"/>
+          <w:color w:val="000000"/>
+        </w:rPr>
+      </w:pPr>
+    </w:p>
+    <w:p>
+      <w:pPr>
+        <w:pBdr>
+          <w:bottom w:val="single" w:sz="6" w:space="0" w:color="97B0C8"/>
+        </w:pBdr>
+        <w:shd w:val="clear" w:color="auto" w:fill="FFFFFF"/>
+        <w:spacing w:before="270" w:after="0" w:line="267" w:lineRule="atLeast"/>
+        <w:outlineLvl w:val="1"/>
+        <w:rPr>
+          <w:rFonts w:ascii="Arial" w:eastAsia="Times New Roman" w:hAnsi="Arial" w:cs="Arial"/>
+          <w:b/>
+          <w:bCs/>
+          <w:color w:val="985735"/>
+          <w:sz w:val="27"/>
+          <w:szCs w:val="27"/>
+        </w:rPr>
+      </w:pPr>
+      <w:r>
+        <w:rPr>
+          <w:rFonts w:ascii="Arial" w:eastAsia="Times New Roman" w:hAnsi="Arial" w:cs="Arial"/>
+          <w:b/>
+          <w:bCs/>
+          <w:color w:val="985735"/>
+          <w:sz w:val="27"/>
+          <w:szCs w:val="27"/>
+        </w:rPr>
+        <w:t>2.</w:t>
+      </w:r>
+      <w:r>
+        <w:rPr>
+          <w:rFonts w:ascii="Arial" w:eastAsia="Times New Roman" w:hAnsi="Arial" w:cs="Arial"/>
+          <w:b/>
+          <w:bCs/>
+          <w:color w:val="985735"/>
+          <w:sz w:val="27"/>
+          <w:szCs w:val="27"/>
+        </w:rPr>
+        <w:t> </w:t>
+      </w:r>
+      <w:r>
+        <w:rPr>
+          <w:rFonts w:ascii="Arial" w:eastAsia="Times New Roman" w:hAnsi="Arial" w:cs="Arial"/>
+          <w:b/>
+          <w:bCs/>
+          <w:color w:val="985735"/>
+          <w:sz w:val="27"/>
+          <w:szCs w:val="27"/>
+        </w:rPr>
+        <w:t>Materials and methods used</w:t>
+      </w:r>
+    </w:p>
+    <w:p>
+      <w:pPr>
+        <w:shd w:val="clear" w:color="auto" w:fill="FFFFFF"/>
         <w:spacing w:after="0" w:line="240" w:lineRule="auto"/>
         <w:jc w:val="right"/>
         <w:rPr>
@@ -491,11 +611,23 @@
           <w:szCs w:val="24"/>
         </w:rPr>
       </w:pPr>
+      <w:hyperlink r:id="rId7" w:tooltip="Go to other sections in this page" w:history="1">
+        <w:r>
+          <w:rPr>
+            <w:rFonts w:ascii="Arial" w:eastAsia="Times New Roman" w:hAnsi="Arial" w:cs="Arial"/>
+            <w:color w:val="2F4A8B"/>
+            <w:sz w:val="24"/>
+            <w:szCs w:val="24"/>
+          </w:rPr>
+          <w:t>Go to:</w:t>
+        </w:r>
+      </w:hyperlink>
     </w:p>
     <w:p>
       <w:pPr>
         <w:shd w:val="clear" w:color="auto" w:fill="FFFFFF"/>
         <w:spacing w:before="308" w:after="154" w:line="300" w:lineRule="atLeast"/>
+        <w:ind w:firstLine="720"/>
         <w:outlineLvl w:val="2"/>
         <w:rPr>
           <w:rFonts w:eastAsia="Times New Roman" w:cstheme="minorHAnsi"/>
@@ -507,66 +639,7 @@
           <w:rFonts w:eastAsia="Times New Roman" w:cstheme="minorHAnsi"/>
           <w:lang w:val="en"/>
         </w:rPr>
-        <w:t>The aim of this research is to determine the cumulative amount of vaccine doses needed to be administered such that the daily new confirmed COVID</w:t>
-      </w:r>
-      <w:r>
-        <w:rPr>
-          <w:rFonts w:eastAsia="Times New Roman" w:cstheme="minorHAnsi"/>
-          <w:lang w:val="en"/>
-        </w:rPr>
-        <w:t>-19</w:t>
-      </w:r>
-      <w:r>
-        <w:rPr>
-          <w:rFonts w:eastAsia="Times New Roman" w:cstheme="minorHAnsi"/>
-          <w:lang w:val="en"/>
-        </w:rPr>
-        <w:t xml:space="preserve"> cases is </w:t>
-      </w:r>
-      <w:r>
-        <w:rPr>
-          <w:rFonts w:eastAsia="Times New Roman" w:cstheme="minorHAnsi"/>
-          <w:lang w:val="en"/>
-        </w:rPr>
-        <w:t xml:space="preserve">no more than </w:t>
-      </w:r>
-      <m:oMath>
-        <m:f>
-          <m:fPr>
-            <m:ctrlPr>
-              <w:rPr>
-                <w:rFonts w:ascii="Cambria Math" w:eastAsia="Times New Roman" w:hAnsi="Cambria Math" w:cstheme="minorHAnsi"/>
-                <w:i/>
-                <w:lang w:val="en"/>
-              </w:rPr>
-            </m:ctrlPr>
-          </m:fPr>
-          <m:num>
-            <m:r>
-              <w:rPr>
-                <w:rFonts w:ascii="Cambria Math" w:eastAsia="Times New Roman" w:hAnsi="Cambria Math" w:cstheme="minorHAnsi"/>
-                <w:lang w:val="en"/>
-              </w:rPr>
-              <m:t>1</m:t>
-            </m:r>
-          </m:num>
-          <m:den>
-            <m:r>
-              <w:rPr>
-                <w:rFonts w:ascii="Cambria Math" w:eastAsia="Times New Roman" w:hAnsi="Cambria Math" w:cstheme="minorHAnsi"/>
-                <w:lang w:val="en"/>
-              </w:rPr>
-              <m:t>140</m:t>
-            </m:r>
-          </m:den>
-        </m:f>
-      </m:oMath>
-      <w:r>
-        <w:rPr>
-          <w:rFonts w:eastAsia="Times New Roman" w:cstheme="minorHAnsi"/>
-          <w:lang w:val="en"/>
-        </w:rPr>
-        <w:t xml:space="preserve"> of the population. According to</w:t>
+        <w:t>According to</w:t>
       </w:r>
       <w:r>
         <w:t xml:space="preserve"> </w:t>
@@ -612,21 +685,106 @@
           <w:rFonts w:eastAsia="Times New Roman" w:cstheme="minorHAnsi"/>
           <w:lang w:val="en"/>
         </w:rPr>
-        <w:t xml:space="preserve"> As such, we </w:t>
-      </w:r>
-      <w:r>
-        <w:rPr>
-          <w:rFonts w:eastAsia="Times New Roman" w:cstheme="minorHAnsi"/>
-          <w:lang w:val="en"/>
-        </w:rPr>
-        <w:t>cannot</w:t>
-      </w:r>
-      <w:r>
-        <w:rPr>
-          <w:rFonts w:eastAsia="Times New Roman" w:cstheme="minorHAnsi"/>
-          <w:lang w:val="en"/>
-        </w:rPr>
-        <w:t xml:space="preserve"> have more than 10% of the population with active COVID-19 cases at any given time. According to </w:t>
+        <w:t xml:space="preserve"> </w:t>
+      </w:r>
+      <w:r>
+        <w:rPr>
+          <w:rFonts w:eastAsia="Times New Roman" w:cstheme="minorHAnsi"/>
+          <w:lang w:val="en"/>
+        </w:rPr>
+        <w:t xml:space="preserve">The effectiveness of vaccines on each person varies due to the different response of individual immune systems. </w:t>
+      </w:r>
+      <w:r>
+        <w:rPr>
+          <w:rFonts w:eastAsia="Times New Roman" w:cstheme="minorHAnsi"/>
+          <w:lang w:val="en"/>
+        </w:rPr>
+        <w:t>Some people may not generate an adequate response to the vaccine to acquire</w:t>
+      </w:r>
+      <w:r>
+        <w:rPr>
+          <w:rFonts w:eastAsia="Times New Roman" w:cstheme="minorHAnsi"/>
+          <w:lang w:val="en"/>
+        </w:rPr>
+        <w:t xml:space="preserve"> an</w:t>
+      </w:r>
+      <w:r>
+        <w:rPr>
+          <w:rFonts w:eastAsia="Times New Roman" w:cstheme="minorHAnsi"/>
+          <w:lang w:val="en"/>
+        </w:rPr>
+        <w:t xml:space="preserve"> effective protection.</w:t>
+      </w:r>
+      <w:r>
+        <w:rPr>
+          <w:rFonts w:eastAsia="Times New Roman" w:cstheme="minorHAnsi"/>
+          <w:vertAlign w:val="superscript"/>
+          <w:lang w:val="en"/>
+        </w:rPr>
+        <w:t>4</w:t>
+      </w:r>
+      <w:r>
+        <w:rPr>
+          <w:rFonts w:eastAsia="Times New Roman" w:cstheme="minorHAnsi"/>
+          <w:lang w:val="en"/>
+        </w:rPr>
+        <w:t xml:space="preserve"> </w:t>
+      </w:r>
+      <w:r>
+        <w:rPr>
+          <w:rFonts w:eastAsia="Times New Roman" w:cstheme="minorHAnsi"/>
+          <w:lang w:val="en"/>
+        </w:rPr>
+        <w:t>Thus, w</w:t>
+      </w:r>
+      <w:r>
+        <w:rPr>
+          <w:rFonts w:eastAsia="Times New Roman" w:cstheme="minorHAnsi"/>
+          <w:lang w:val="en"/>
+        </w:rPr>
+        <w:t xml:space="preserve">e cannot say when 90% of the population is vaccinated, we will have herd </w:t>
+      </w:r>
+      <w:r>
+        <w:rPr>
+          <w:rFonts w:eastAsia="Times New Roman" w:cstheme="minorHAnsi"/>
+          <w:lang w:val="en"/>
+        </w:rPr>
+        <w:t>immunity. However, i</w:t>
+      </w:r>
+      <w:r>
+        <w:rPr>
+          <w:rFonts w:eastAsia="Times New Roman" w:cstheme="minorHAnsi"/>
+          <w:lang w:val="en"/>
+        </w:rPr>
+        <w:t>f herd immunity exists</w:t>
+      </w:r>
+      <w:r>
+        <w:rPr>
+          <w:rFonts w:eastAsia="Times New Roman" w:cstheme="minorHAnsi"/>
+          <w:lang w:val="en"/>
+        </w:rPr>
+        <w:t xml:space="preserve">, we </w:t>
+      </w:r>
+      <w:r>
+        <w:rPr>
+          <w:rFonts w:eastAsia="Times New Roman" w:cstheme="minorHAnsi"/>
+          <w:lang w:val="en"/>
+        </w:rPr>
+        <w:t xml:space="preserve">should </w:t>
+      </w:r>
+      <w:r>
+        <w:rPr>
+          <w:rFonts w:eastAsia="Times New Roman" w:cstheme="minorHAnsi"/>
+          <w:lang w:val="en"/>
+        </w:rPr>
+        <w:t>expect no</w:t>
+      </w:r>
+      <w:r>
+        <w:rPr>
+          <w:rFonts w:eastAsia="Times New Roman" w:cstheme="minorHAnsi"/>
+          <w:lang w:val="en"/>
+        </w:rPr>
+        <w:t xml:space="preserve"> more than 10% of the population with active COVID-19 cases at any given time. According to </w:t>
       </w:r>
       <w:r>
         <w:rPr>
@@ -640,7 +798,28 @@
           <w:rFonts w:eastAsia="Times New Roman" w:cstheme="minorHAnsi"/>
           <w:lang w:val="en"/>
         </w:rPr>
-        <w:t>, the average COVID-19 case last</w:t>
+        <w:t xml:space="preserve">, the average </w:t>
+      </w:r>
+      <w:r>
+        <w:rPr>
+          <w:rFonts w:eastAsia="Times New Roman" w:cstheme="minorHAnsi"/>
+          <w:lang w:val="en"/>
+        </w:rPr>
+        <w:t xml:space="preserve">duration </w:t>
+      </w:r>
+      <w:r>
+        <w:rPr>
+          <w:rFonts w:eastAsia="Times New Roman" w:cstheme="minorHAnsi"/>
+          <w:lang w:val="en"/>
+        </w:rPr>
+        <w:t xml:space="preserve">of </w:t>
+      </w:r>
+      <w:r>
+        <w:rPr>
+          <w:rFonts w:eastAsia="Times New Roman" w:cstheme="minorHAnsi"/>
+          <w:lang w:val="en"/>
+        </w:rPr>
+        <w:t>COVID-19 case</w:t>
       </w:r>
       <w:r>
         <w:rPr>
@@ -654,7 +833,21 @@
           <w:rFonts w:eastAsia="Times New Roman" w:cstheme="minorHAnsi"/>
           <w:lang w:val="en"/>
         </w:rPr>
-        <w:t xml:space="preserve"> about 2 weeks (14 days).</w:t>
+        <w:t xml:space="preserve"> </w:t>
+      </w:r>
+      <w:r>
+        <w:rPr>
+          <w:rFonts w:eastAsia="Times New Roman" w:cstheme="minorHAnsi"/>
+          <w:lang w:val="en"/>
+        </w:rPr>
+        <w:t>is about</w:t>
+      </w:r>
+      <w:r>
+        <w:rPr>
+          <w:rFonts w:eastAsia="Times New Roman" w:cstheme="minorHAnsi"/>
+          <w:lang w:val="en"/>
+        </w:rPr>
+        <w:t xml:space="preserve"> 2 weeks (14 days).</w:t>
       </w:r>
       <w:r>
         <w:rPr>
@@ -669,14 +862,14 @@
           <w:rFonts w:eastAsia="Times New Roman" w:cstheme="minorHAnsi"/>
           <w:lang w:val="en"/>
         </w:rPr>
-        <w:t>Thus, we arrive at</w:t>
-      </w:r>
-      <w:r>
-        <w:rPr>
-          <w:rFonts w:eastAsia="Times New Roman" w:cstheme="minorHAnsi"/>
-          <w:lang w:val="en"/>
-        </w:rPr>
-        <w:t xml:space="preserve"> our</w:t>
+        <w:t xml:space="preserve">Thus, we arrive at our target for daily new confirmed COVID-19 cases </w:t>
+      </w:r>
+      <w:r>
+        <w:rPr>
+          <w:rFonts w:eastAsia="Times New Roman" w:cstheme="minorHAnsi"/>
+          <w:lang w:val="en"/>
+        </w:rPr>
+        <w:t>at</w:t>
       </w:r>
       <w:r>
         <w:rPr>
@@ -684,20 +877,6 @@
           <w:lang w:val="en"/>
         </w:rPr>
         <w:t xml:space="preserve"> </w:t>
-      </w:r>
-      <w:r>
-        <w:rPr>
-          <w:rFonts w:eastAsia="Times New Roman" w:cstheme="minorHAnsi"/>
-          <w:lang w:val="en"/>
-        </w:rPr>
-        <w:t>daily new confirmed COVID-19 case</w:t>
-      </w:r>
-      <w:r>
-        <w:rPr>
-          <w:rFonts w:eastAsia="Times New Roman" w:cstheme="minorHAnsi"/>
-          <w:lang w:val="en"/>
-        </w:rPr>
-        <w:t xml:space="preserve">s target of </w:t>
       </w:r>
       <m:oMath>
         <m:f>
@@ -777,11 +956,129 @@
     <w:p>
       <w:pPr>
         <w:shd w:val="clear" w:color="auto" w:fill="FFFFFF"/>
+        <w:spacing w:before="308" w:after="154" w:line="300" w:lineRule="atLeast"/>
+        <w:outlineLvl w:val="2"/>
+        <w:rPr>
+          <w:rFonts w:eastAsia="Times New Roman" w:cstheme="minorHAnsi"/>
+        </w:rPr>
+      </w:pPr>
+      <w:r>
+        <w:rPr>
+          <w:rFonts w:eastAsia="Times New Roman" w:cstheme="minorHAnsi"/>
+          <w:lang w:val="en"/>
+        </w:rPr>
+        <w:t>We standardize</w:t>
+      </w:r>
+      <w:r>
+        <w:rPr>
+          <w:rFonts w:eastAsia="Times New Roman" w:cstheme="minorHAnsi"/>
+          <w:lang w:val="en"/>
+        </w:rPr>
+        <w:t xml:space="preserve"> our ba</w:t>
+      </w:r>
+      <w:r>
+        <w:rPr>
+          <w:rFonts w:eastAsia="Times New Roman" w:cstheme="minorHAnsi"/>
+          <w:lang w:val="en"/>
+        </w:rPr>
+        <w:t xml:space="preserve"> to per million to make future comparisons with other countries with different populations easier</w:t>
+      </w:r>
+    </w:p>
+    <w:p>
+      <w:pPr>
+        <w:shd w:val="clear" w:color="auto" w:fill="FFFFFF"/>
+        <w:spacing w:before="308" w:after="154" w:line="300" w:lineRule="atLeast"/>
+        <w:outlineLvl w:val="2"/>
+        <w:rPr>
+          <w:rFonts w:ascii="Arial" w:eastAsia="Times New Roman" w:hAnsi="Arial" w:cs="Arial"/>
+          <w:b/>
+          <w:bCs/>
+          <w:color w:val="724128"/>
+          <w:sz w:val="24"/>
+          <w:szCs w:val="24"/>
+          <w:lang w:val="en"/>
+        </w:rPr>
+      </w:pPr>
+    </w:p>
+    <w:p>
+      <w:pPr>
+        <w:shd w:val="clear" w:color="auto" w:fill="FFFFFF"/>
+        <w:spacing w:before="308" w:after="154" w:line="300" w:lineRule="atLeast"/>
+        <w:outlineLvl w:val="2"/>
+        <w:rPr>
+          <w:rFonts w:ascii="Arial" w:eastAsia="Times New Roman" w:hAnsi="Arial" w:cs="Arial"/>
+          <w:b/>
+          <w:bCs/>
+          <w:color w:val="724128"/>
+          <w:sz w:val="24"/>
+          <w:szCs w:val="24"/>
+          <w:lang w:val="en"/>
+        </w:rPr>
+      </w:pPr>
+      <w:r>
+        <w:rPr>
+          <w:rFonts w:ascii="Arial" w:eastAsia="Times New Roman" w:hAnsi="Arial" w:cs="Arial"/>
+          <w:b/>
+          <w:bCs/>
+          <w:color w:val="724128"/>
+          <w:sz w:val="24"/>
+          <w:szCs w:val="24"/>
+          <w:lang w:val="en"/>
+        </w:rPr>
+        <w:t xml:space="preserve"> </w:t>
+      </w:r>
+      <w:r>
+        <w:rPr>
+          <w:rFonts w:ascii="Arial" w:eastAsia="Times New Roman" w:hAnsi="Arial" w:cs="Arial"/>
+          <w:b/>
+          <w:bCs/>
+          <w:color w:val="724128"/>
+          <w:sz w:val="24"/>
+          <w:szCs w:val="24"/>
+          <w:lang w:val="en"/>
+        </w:rPr>
+        <w:t>Differences in the population size between different countries are often large – it is insightful to compare the number of confirmed cases per million people.</w:t>
+      </w:r>
+    </w:p>
+    <w:p>
+      <w:pPr>
+        <w:shd w:val="clear" w:color="auto" w:fill="FFFFFF"/>
+        <w:spacing w:before="308" w:after="154" w:line="300" w:lineRule="atLeast"/>
+        <w:outlineLvl w:val="2"/>
+        <w:rPr>
+          <w:rFonts w:ascii="Arial" w:eastAsia="Times New Roman" w:hAnsi="Arial" w:cs="Arial"/>
+          <w:b/>
+          <w:bCs/>
+          <w:color w:val="724128"/>
+          <w:sz w:val="24"/>
+          <w:szCs w:val="24"/>
+          <w:lang w:val="en"/>
+        </w:rPr>
+      </w:pPr>
+      <w:r>
+        <w:rPr>
+          <w:rFonts w:ascii="Arial" w:eastAsia="Times New Roman" w:hAnsi="Arial" w:cs="Arial"/>
+          <w:b/>
+          <w:bCs/>
+          <w:vanish/>
+          <w:color w:val="724128"/>
+          <w:sz w:val="24"/>
+          <w:szCs w:val="24"/>
+          <w:lang w:val="en"/>
+        </w:rPr>
+        <w:t>Introduction and Aims</w:t>
+      </w:r>
+    </w:p>
+    <w:p>
+      <w:pPr>
+        <w:shd w:val="clear" w:color="auto" w:fill="FFFFFF"/>
         <w:spacing w:after="0" w:line="240" w:lineRule="auto"/>
-        <w:ind w:right="120"/>
-        <w:rPr>
-          <w:rFonts w:eastAsia="Times New Roman" w:cstheme="minorHAnsi"/>
+        <w:jc w:val="right"/>
+        <w:rPr>
+          <w:rFonts w:ascii="Arial" w:eastAsia="Times New Roman" w:hAnsi="Arial" w:cs="Arial"/>
           <w:color w:val="000000"/>
+          <w:sz w:val="24"/>
+          <w:szCs w:val="24"/>
         </w:rPr>
       </w:pPr>
     </w:p>
@@ -811,221 +1108,7 @@
           <w:sz w:val="27"/>
           <w:szCs w:val="27"/>
         </w:rPr>
-        <w:t>2.</w:t>
-      </w:r>
-      <w:r>
-        <w:rPr>
-          <w:rFonts w:ascii="Arial" w:eastAsia="Times New Roman" w:hAnsi="Arial" w:cs="Arial"/>
-          <w:b/>
-          <w:bCs/>
-          <w:color w:val="985735"/>
-          <w:sz w:val="27"/>
-          <w:szCs w:val="27"/>
-        </w:rPr>
-        <w:t> </w:t>
-      </w:r>
-      <w:r>
-        <w:rPr>
-          <w:rFonts w:ascii="Arial" w:eastAsia="Times New Roman" w:hAnsi="Arial" w:cs="Arial"/>
-          <w:b/>
-          <w:bCs/>
-          <w:color w:val="985735"/>
-          <w:sz w:val="27"/>
-          <w:szCs w:val="27"/>
-        </w:rPr>
-        <w:t>Materials and methods used</w:t>
-      </w:r>
-    </w:p>
-    <w:p>
-      <w:pPr>
-        <w:shd w:val="clear" w:color="auto" w:fill="FFFFFF"/>
-        <w:spacing w:after="0" w:line="240" w:lineRule="auto"/>
-        <w:jc w:val="right"/>
-        <w:rPr>
-          <w:rFonts w:ascii="Arial" w:eastAsia="Times New Roman" w:hAnsi="Arial" w:cs="Arial"/>
-          <w:color w:val="000000"/>
-          <w:sz w:val="24"/>
-          <w:szCs w:val="24"/>
-        </w:rPr>
-      </w:pPr>
-      <w:hyperlink r:id="rId7" w:tooltip="Go to other sections in this page" w:history="1">
-        <w:r>
-          <w:rPr>
-            <w:rFonts w:ascii="Arial" w:eastAsia="Times New Roman" w:hAnsi="Arial" w:cs="Arial"/>
-            <w:color w:val="2F4A8B"/>
-            <w:sz w:val="24"/>
-            <w:szCs w:val="24"/>
-          </w:rPr>
-          <w:t>Go to:</w:t>
-        </w:r>
-      </w:hyperlink>
-    </w:p>
-    <w:p>
-      <w:pPr>
-        <w:shd w:val="clear" w:color="auto" w:fill="FFFFFF"/>
-        <w:spacing w:before="308" w:after="154" w:line="300" w:lineRule="atLeast"/>
-        <w:outlineLvl w:val="2"/>
-        <w:rPr>
-          <w:rFonts w:eastAsia="Times New Roman" w:cstheme="minorHAnsi"/>
-          <w:lang w:val="en"/>
-        </w:rPr>
-      </w:pPr>
-      <w:r>
-        <w:rPr>
-          <w:rFonts w:eastAsia="Times New Roman" w:cstheme="minorHAnsi"/>
-          <w:lang w:val="en"/>
-        </w:rPr>
-        <w:t>A</w:t>
-      </w:r>
-      <w:r>
-        <w:rPr>
-          <w:rFonts w:eastAsia="Times New Roman" w:cstheme="minorHAnsi"/>
-          <w:lang w:val="en"/>
-        </w:rPr>
-        <w:t>a</w:t>
-      </w:r>
-    </w:p>
-    <w:p>
-      <w:pPr>
-        <w:shd w:val="clear" w:color="auto" w:fill="FFFFFF"/>
-        <w:spacing w:before="308" w:after="154" w:line="300" w:lineRule="atLeast"/>
-        <w:outlineLvl w:val="2"/>
-        <w:rPr>
-          <w:rFonts w:eastAsia="Times New Roman" w:cstheme="minorHAnsi"/>
-        </w:rPr>
-      </w:pPr>
-      <w:r>
-        <w:rPr>
-          <w:rFonts w:eastAsia="Times New Roman" w:cstheme="minorHAnsi"/>
-          <w:lang w:val="en"/>
-        </w:rPr>
-        <w:t>We standardize to per million to make future comparisons with other countries with different populations easier</w:t>
-      </w:r>
-    </w:p>
-    <w:p>
-      <w:pPr>
-        <w:shd w:val="clear" w:color="auto" w:fill="FFFFFF"/>
-        <w:spacing w:before="308" w:after="154" w:line="300" w:lineRule="atLeast"/>
-        <w:outlineLvl w:val="2"/>
-        <w:rPr>
-          <w:rFonts w:ascii="Arial" w:eastAsia="Times New Roman" w:hAnsi="Arial" w:cs="Arial"/>
-          <w:b/>
-          <w:bCs/>
-          <w:color w:val="724128"/>
-          <w:sz w:val="24"/>
-          <w:szCs w:val="24"/>
-          <w:lang w:val="en"/>
-        </w:rPr>
-      </w:pPr>
-    </w:p>
-    <w:p>
-      <w:pPr>
-        <w:shd w:val="clear" w:color="auto" w:fill="FFFFFF"/>
-        <w:spacing w:before="308" w:after="154" w:line="300" w:lineRule="atLeast"/>
-        <w:outlineLvl w:val="2"/>
-        <w:rPr>
-          <w:rFonts w:ascii="Arial" w:eastAsia="Times New Roman" w:hAnsi="Arial" w:cs="Arial"/>
-          <w:b/>
-          <w:bCs/>
-          <w:color w:val="724128"/>
-          <w:sz w:val="24"/>
-          <w:szCs w:val="24"/>
-          <w:lang w:val="en"/>
-        </w:rPr>
-      </w:pPr>
-      <w:r>
-        <w:rPr>
-          <w:rFonts w:ascii="Arial" w:eastAsia="Times New Roman" w:hAnsi="Arial" w:cs="Arial"/>
-          <w:b/>
-          <w:bCs/>
-          <w:color w:val="724128"/>
-          <w:sz w:val="24"/>
-          <w:szCs w:val="24"/>
-          <w:lang w:val="en"/>
-        </w:rPr>
-        <w:t xml:space="preserve"> </w:t>
-      </w:r>
-      <w:r>
-        <w:rPr>
-          <w:rFonts w:ascii="Arial" w:eastAsia="Times New Roman" w:hAnsi="Arial" w:cs="Arial"/>
-          <w:b/>
-          <w:bCs/>
-          <w:color w:val="724128"/>
-          <w:sz w:val="24"/>
-          <w:szCs w:val="24"/>
-          <w:lang w:val="en"/>
-        </w:rPr>
-        <w:t>Differences in the population size between different countries are often large – it is insightful to compare the number of confirmed cases per million people.</w:t>
-      </w:r>
-    </w:p>
-    <w:p>
-      <w:pPr>
-        <w:shd w:val="clear" w:color="auto" w:fill="FFFFFF"/>
-        <w:spacing w:before="308" w:after="154" w:line="300" w:lineRule="atLeast"/>
-        <w:outlineLvl w:val="2"/>
-        <w:rPr>
-          <w:rFonts w:ascii="Arial" w:eastAsia="Times New Roman" w:hAnsi="Arial" w:cs="Arial"/>
-          <w:b/>
-          <w:bCs/>
-          <w:color w:val="724128"/>
-          <w:sz w:val="24"/>
-          <w:szCs w:val="24"/>
-          <w:lang w:val="en"/>
-        </w:rPr>
-      </w:pPr>
-      <w:r>
-        <w:rPr>
-          <w:rFonts w:ascii="Arial" w:eastAsia="Times New Roman" w:hAnsi="Arial" w:cs="Arial"/>
-          <w:b/>
-          <w:bCs/>
-          <w:vanish/>
-          <w:color w:val="724128"/>
-          <w:sz w:val="24"/>
-          <w:szCs w:val="24"/>
-          <w:lang w:val="en"/>
-        </w:rPr>
-        <w:t>Introduction and Aims</w:t>
-      </w:r>
-    </w:p>
-    <w:p>
-      <w:pPr>
-        <w:shd w:val="clear" w:color="auto" w:fill="FFFFFF"/>
-        <w:spacing w:after="0" w:line="240" w:lineRule="auto"/>
-        <w:jc w:val="right"/>
-        <w:rPr>
-          <w:rFonts w:ascii="Arial" w:eastAsia="Times New Roman" w:hAnsi="Arial" w:cs="Arial"/>
-          <w:color w:val="000000"/>
-          <w:sz w:val="24"/>
-          <w:szCs w:val="24"/>
-        </w:rPr>
-      </w:pPr>
-    </w:p>
-    <w:p>
-      <w:pPr>
-        <w:pBdr>
-          <w:bottom w:val="single" w:sz="6" w:space="0" w:color="97B0C8"/>
-        </w:pBdr>
-        <w:shd w:val="clear" w:color="auto" w:fill="FFFFFF"/>
-        <w:spacing w:before="270" w:after="0" w:line="267" w:lineRule="atLeast"/>
-        <w:outlineLvl w:val="1"/>
-        <w:rPr>
-          <w:rFonts w:ascii="Arial" w:eastAsia="Times New Roman" w:hAnsi="Arial" w:cs="Arial"/>
-          <w:b/>
-          <w:bCs/>
-          <w:color w:val="985735"/>
-          <w:sz w:val="27"/>
-          <w:szCs w:val="27"/>
-        </w:rPr>
-      </w:pPr>
-      <w:r>
-        <w:rPr>
-          <w:rFonts w:ascii="Arial" w:eastAsia="Times New Roman" w:hAnsi="Arial" w:cs="Arial"/>
-          <w:b/>
-          <w:bCs/>
-          <w:color w:val="985735"/>
-          <w:sz w:val="27"/>
-          <w:szCs w:val="27"/>
-        </w:rPr>
+        <w:lastRenderedPageBreak/>
         <w:t>3.</w:t>
       </w:r>
       <w:r>
@@ -1741,12 +1824,27 @@
           <w:numId w:val="2"/>
         </w:numPr>
       </w:pPr>
-      <w:r>
-        <w:t>https://www.cdc.gov/coronavirus/2019-ncov/if-you-are-sick/end-home-isolation.html</w:t>
-      </w:r>
-    </w:p>
-    <w:p/>
-    <w:p/>
+      <w:hyperlink r:id="rId13" w:history="1">
+        <w:r>
+          <w:rPr>
+            <w:rStyle w:val="Hyperlink"/>
+          </w:rPr>
+          <w:t>https://www.cdc.gov/coronavirus/2019-ncov/if-you-are-sick/end-home-isolation.html</w:t>
+        </w:r>
+      </w:hyperlink>
+    </w:p>
+    <w:p>
+      <w:pPr>
+        <w:pStyle w:val="ListParagraph"/>
+        <w:numPr>
+          <w:ilvl w:val="0"/>
+          <w:numId w:val="2"/>
+        </w:numPr>
+      </w:pPr>
+      <w:r>
+        <w:t>https://ftp.historyofvaccines.org/index.php/content/articles/top-20-questions-about-vaccination</w:t>
+      </w:r>
+    </w:p>
     <w:p/>
     <w:p/>
     <w:p/>

</xml_diff>

<commit_message>
report revision and R file renaming
</commit_message>
<xml_diff>
--- a/Report.docx
+++ b/Report.docx
@@ -3091,7 +3091,7 @@
           <w:noProof/>
         </w:rPr>
         <w:drawing>
-          <wp:inline distT="0" distB="0" distL="0" distR="0" wp14:anchorId="70A6A311" wp14:editId="1C6F329C">
+          <wp:inline distT="0" distB="0" distL="0" distR="0" wp14:anchorId="70A6A311" wp14:editId="0C95D9E7">
             <wp:extent cx="5655412" cy="3512178"/>
             <wp:effectExtent l="0" t="0" r="0" b="0"/>
             <wp:docPr id="5" name="Picture 5" descr="Chart, line chart&#10;&#10;Description automatically generated"/>
@@ -3121,7 +3121,7 @@
                   <pic:spPr bwMode="auto">
                     <a:xfrm>
                       <a:off x="0" y="0"/>
-                      <a:ext cx="5657844" cy="3513688"/>
+                      <a:ext cx="5655412" cy="3512178"/>
                     </a:xfrm>
                     <a:prstGeom prst="rect">
                       <a:avLst/>
@@ -3264,7 +3264,7 @@
         </w:rPr>
         <w:lastRenderedPageBreak/>
         <w:drawing>
-          <wp:inline distT="0" distB="0" distL="0" distR="0" wp14:anchorId="1EFB46D6" wp14:editId="7D3CB9EA">
+          <wp:inline distT="0" distB="0" distL="0" distR="0" wp14:anchorId="1EFB46D6" wp14:editId="6BD52F3C">
             <wp:extent cx="5820091" cy="3605963"/>
             <wp:effectExtent l="0" t="0" r="0" b="0"/>
             <wp:docPr id="6" name="Picture 6" descr="Chart, line chart&#10;&#10;Description automatically generated"/>
@@ -3436,7 +3436,7 @@
           <w:noProof/>
         </w:rPr>
         <w:drawing>
-          <wp:inline distT="0" distB="0" distL="0" distR="0" wp14:anchorId="088E4733" wp14:editId="4E097CDE">
+          <wp:inline distT="0" distB="0" distL="0" distR="0" wp14:anchorId="088E4733" wp14:editId="75FCAE5B">
             <wp:extent cx="5943600" cy="3669485"/>
             <wp:effectExtent l="0" t="0" r="0" b="0"/>
             <wp:docPr id="7" name="Picture 7" descr="Chart, line chart&#10;&#10;Description automatically generated"/>
@@ -10515,8 +10515,8 @@
           <w:lang w:val="en"/>
         </w:rPr>
         <w:drawing>
-          <wp:inline distT="0" distB="0" distL="0" distR="0" wp14:anchorId="74D03D38" wp14:editId="73C973B1">
-            <wp:extent cx="5941695" cy="3961157"/>
+          <wp:inline distT="0" distB="0" distL="0" distR="0" wp14:anchorId="74D03D38" wp14:editId="428A34E0">
+            <wp:extent cx="5596871" cy="3731272"/>
             <wp:effectExtent l="0" t="0" r="0" b="0"/>
             <wp:docPr id="13" name="Picture 13" descr="Chart, scatter chart&#10;&#10;Description automatically generated"/>
             <wp:cNvGraphicFramePr>
@@ -10545,7 +10545,7 @@
                   <pic:spPr bwMode="auto">
                     <a:xfrm>
                       <a:off x="0" y="0"/>
-                      <a:ext cx="5941695" cy="3961157"/>
+                      <a:ext cx="5604203" cy="3736160"/>
                     </a:xfrm>
                     <a:prstGeom prst="rect">
                       <a:avLst/>
@@ -11094,10 +11094,9 @@
           <w:noProof/>
           <w:lang w:val="en"/>
         </w:rPr>
-        <w:lastRenderedPageBreak/>
         <w:drawing>
-          <wp:inline distT="0" distB="0" distL="0" distR="0" wp14:anchorId="1268524D" wp14:editId="472A1755">
-            <wp:extent cx="5924099" cy="3912284"/>
+          <wp:inline distT="0" distB="0" distL="0" distR="0" wp14:anchorId="1268524D" wp14:editId="003C2730">
+            <wp:extent cx="5378059" cy="3551678"/>
             <wp:effectExtent l="0" t="0" r="0" b="0"/>
             <wp:docPr id="2" name="Picture 2" descr="Chart, scatter chart&#10;&#10;Description automatically generated"/>
             <wp:cNvGraphicFramePr>
@@ -11128,7 +11127,7 @@
                   <pic:spPr bwMode="auto">
                     <a:xfrm>
                       <a:off x="0" y="0"/>
-                      <a:ext cx="5936853" cy="3920707"/>
+                      <a:ext cx="5378529" cy="3551988"/>
                     </a:xfrm>
                     <a:prstGeom prst="rect">
                       <a:avLst/>
@@ -11163,6 +11162,7 @@
           <w:bCs/>
           <w:lang w:val="en"/>
         </w:rPr>
+        <w:lastRenderedPageBreak/>
         <w:t>Interpretation:</w:t>
       </w:r>
       <w:r>
@@ -11750,6 +11750,7 @@
           <w:rFonts w:eastAsia="Times New Roman" w:cstheme="minorHAnsi"/>
           <w:lang w:val="en"/>
         </w:rPr>
+        <w:lastRenderedPageBreak/>
         <w:t>We then transform each of our sample data to:</w:t>
       </w:r>
     </w:p>
@@ -13488,7 +13489,6 @@
           <w:rFonts w:eastAsia="Times New Roman" w:cstheme="minorHAnsi"/>
           <w:lang w:val="en"/>
         </w:rPr>
-        <w:lastRenderedPageBreak/>
         <w:t xml:space="preserve"> </w:t>
       </w:r>
       <m:oMath>
@@ -15447,7 +15447,6 @@
               <w:rFonts w:ascii="Cambria Math" w:eastAsia="Times New Roman" w:hAnsi="Cambria Math" w:cstheme="minorHAnsi"/>
               <w:lang w:val="en"/>
             </w:rPr>
-            <w:lastRenderedPageBreak/>
             <m:t>~F</m:t>
           </m:r>
           <m:d>
@@ -15905,6 +15904,7 @@
           <w:rFonts w:eastAsia="Times New Roman" w:cstheme="minorHAnsi"/>
           <w:lang w:val="en"/>
         </w:rPr>
+        <w:lastRenderedPageBreak/>
         <w:tab/>
         <w:t xml:space="preserve">We will now test the significance of each explanatory variable through </w:t>
       </w:r>
@@ -17729,7 +17729,6 @@
             <w:rFonts w:ascii="Cambria Math" w:eastAsia="Times New Roman" w:hAnsi="Cambria Math" w:cstheme="minorHAnsi"/>
             <w:lang w:val="en"/>
           </w:rPr>
-          <w:lastRenderedPageBreak/>
           <m:t xml:space="preserve">t </m:t>
         </m:r>
       </m:oMath>
@@ -18654,6 +18653,7 @@
           <w:rFonts w:eastAsia="Times New Roman" w:cstheme="minorHAnsi"/>
           <w:lang w:val="en"/>
         </w:rPr>
+        <w:lastRenderedPageBreak/>
         <w:t xml:space="preserve">Because every </w:t>
       </w:r>
       <m:oMath>
@@ -19942,7 +19942,6 @@
         <w:rPr>
           <w:noProof/>
         </w:rPr>
-        <w:lastRenderedPageBreak/>
         <w:drawing>
           <wp:inline distT="0" distB="0" distL="0" distR="0" wp14:anchorId="63192CB7" wp14:editId="42515F8E">
             <wp:extent cx="5941346" cy="3869877"/>
@@ -20074,6 +20073,7 @@
           <w:sz w:val="27"/>
           <w:szCs w:val="27"/>
         </w:rPr>
+        <w:lastRenderedPageBreak/>
         <w:t>3.</w:t>
       </w:r>
       <w:r>
@@ -21507,7 +21507,6 @@
           <w:rFonts w:eastAsia="Times New Roman" w:cstheme="minorHAnsi"/>
           <w:lang w:val="en"/>
         </w:rPr>
-        <w:lastRenderedPageBreak/>
         <w:t xml:space="preserve">For a specific sample, we can derive </w:t>
       </w:r>
       <m:oMath>

</xml_diff>